<commit_message>
add model proses, please check !
</commit_message>
<xml_diff>
--- a/BAB 1 isi.docx
+++ b/BAB 1 isi.docx
@@ -1,6 +1,6 @@
 
 <file path=word/document.xml><?xml version="1.0" encoding="utf-8"?>
-<w:document xmlns:wpc="http://schemas.microsoft.com/office/word/2010/wordprocessingCanvas" xmlns:mc="http://schemas.openxmlformats.org/markup-compatibility/2006" xmlns:o="urn:schemas-microsoft-com:office:office" xmlns:r="http://schemas.openxmlformats.org/officeDocument/2006/relationships" xmlns:m="http://schemas.openxmlformats.org/officeDocument/2006/math" xmlns:v="urn:schemas-microsoft-com:vml" xmlns:wp14="http://schemas.microsoft.com/office/word/2010/wordprocessingDrawing" xmlns:wp="http://schemas.openxmlformats.org/drawingml/2006/wordprocessingDrawing" xmlns:w10="urn:schemas-microsoft-com:office:word" xmlns:w="http://schemas.openxmlformats.org/wordprocessingml/2006/main" xmlns:w14="http://schemas.microsoft.com/office/word/2010/wordml" xmlns:w15="http://schemas.microsoft.com/office/word/2012/wordml" xmlns:wpg="http://schemas.microsoft.com/office/word/2010/wordprocessingGroup" xmlns:wpi="http://schemas.microsoft.com/office/word/2010/wordprocessingInk" xmlns:wne="http://schemas.microsoft.com/office/word/2006/wordml" xmlns:wps="http://schemas.microsoft.com/office/word/2010/wordprocessingShape" mc:Ignorable="w14 w15 wp14">
+<w:document xmlns:wpc="http://schemas.microsoft.com/office/word/2010/wordprocessingCanvas" xmlns:mc="http://schemas.openxmlformats.org/markup-compatibility/2006" xmlns:o="urn:schemas-microsoft-com:office:office" xmlns:r="http://schemas.openxmlformats.org/officeDocument/2006/relationships" xmlns:m="http://schemas.openxmlformats.org/officeDocument/2006/math" xmlns:v="urn:schemas-microsoft-com:vml" xmlns:wp14="http://schemas.microsoft.com/office/word/2010/wordprocessingDrawing" xmlns:wp="http://schemas.openxmlformats.org/drawingml/2006/wordprocessingDrawing" xmlns:w10="urn:schemas-microsoft-com:office:word" xmlns:w="http://schemas.openxmlformats.org/wordprocessingml/2006/main" xmlns:w14="http://schemas.microsoft.com/office/word/2010/wordml" xmlns:wpg="http://schemas.microsoft.com/office/word/2010/wordprocessingGroup" xmlns:wpi="http://schemas.microsoft.com/office/word/2010/wordprocessingInk" xmlns:wne="http://schemas.microsoft.com/office/word/2006/wordml" xmlns:wps="http://schemas.microsoft.com/office/word/2010/wordprocessingShape" mc:Ignorable="w14 wp14">
   <w:body>
     <w:p>
       <w:pPr>
@@ -300,7 +300,7 @@
           <w:sz w:val="24"/>
           <w:szCs w:val="24"/>
         </w:rPr>
-        <w:t xml:space="preserve"> yang diharapkan dapat memberi </w:t>
+        <w:t xml:space="preserve"> yang diharapkan dapat </w:t>
       </w:r>
       <w:r>
         <w:rPr>
@@ -309,7 +309,7 @@
           <w:szCs w:val="24"/>
         </w:rPr>
         <w:lastRenderedPageBreak/>
-        <w:t>kemudahan bagi pihak kantor dalam memberikan informasi kepada instruktur secara online.</w:t>
+        <w:t>memberi kemudahan bagi pihak kantor dalam memberikan informasi kepada instruktur secara online.</w:t>
       </w:r>
     </w:p>
     <w:p>
@@ -467,6 +467,7 @@
           <w:szCs w:val="24"/>
         </w:rPr>
       </w:pPr>
+      <w:proofErr w:type="spellStart"/>
       <w:r>
         <w:rPr>
           <w:rFonts w:ascii="Times New Roman" w:hAnsi="Times New Roman" w:cs="Times New Roman"/>
@@ -474,7 +475,17 @@
           <w:szCs w:val="24"/>
           <w:lang w:val="en-US"/>
         </w:rPr>
-        <w:t xml:space="preserve">Bagaimana </w:t>
+        <w:t>Bagaimana</w:t>
+      </w:r>
+      <w:proofErr w:type="spellEnd"/>
+      <w:r>
+        <w:rPr>
+          <w:rFonts w:ascii="Times New Roman" w:hAnsi="Times New Roman" w:cs="Times New Roman"/>
+          <w:sz w:val="24"/>
+          <w:szCs w:val="24"/>
+          <w:lang w:val="en-US"/>
+        </w:rPr>
+        <w:t xml:space="preserve"> </w:t>
       </w:r>
       <w:r>
         <w:rPr>
@@ -562,6 +573,7 @@
           <w:szCs w:val="24"/>
         </w:rPr>
       </w:pPr>
+      <w:proofErr w:type="spellStart"/>
       <w:r>
         <w:rPr>
           <w:rFonts w:ascii="Times New Roman" w:hAnsi="Times New Roman" w:cs="Times New Roman"/>
@@ -569,7 +581,17 @@
           <w:szCs w:val="24"/>
           <w:lang w:val="en-US"/>
         </w:rPr>
-        <w:t>Adapun m</w:t>
+        <w:t>Adapun</w:t>
+      </w:r>
+      <w:proofErr w:type="spellEnd"/>
+      <w:r>
+        <w:rPr>
+          <w:rFonts w:ascii="Times New Roman" w:hAnsi="Times New Roman" w:cs="Times New Roman"/>
+          <w:sz w:val="24"/>
+          <w:szCs w:val="24"/>
+          <w:lang w:val="en-US"/>
+        </w:rPr>
+        <w:t xml:space="preserve"> m</w:t>
       </w:r>
       <w:r>
         <w:rPr>
@@ -579,6 +601,7 @@
         </w:rPr>
         <w:t>aksud dari pe</w:t>
       </w:r>
+      <w:proofErr w:type="spellStart"/>
       <w:r>
         <w:rPr>
           <w:rFonts w:ascii="Times New Roman" w:hAnsi="Times New Roman" w:cs="Times New Roman"/>
@@ -586,8 +609,49 @@
           <w:szCs w:val="24"/>
           <w:lang w:val="en-US"/>
         </w:rPr>
-        <w:t>nyusunan tugas akhir</w:t>
-      </w:r>
+        <w:t>nyusunan</w:t>
+      </w:r>
+      <w:proofErr w:type="spellEnd"/>
+      <w:r>
+        <w:rPr>
+          <w:rFonts w:ascii="Times New Roman" w:hAnsi="Times New Roman" w:cs="Times New Roman"/>
+          <w:sz w:val="24"/>
+          <w:szCs w:val="24"/>
+          <w:lang w:val="en-US"/>
+        </w:rPr>
+        <w:t xml:space="preserve"> </w:t>
+      </w:r>
+      <w:proofErr w:type="spellStart"/>
+      <w:r>
+        <w:rPr>
+          <w:rFonts w:ascii="Times New Roman" w:hAnsi="Times New Roman" w:cs="Times New Roman"/>
+          <w:sz w:val="24"/>
+          <w:szCs w:val="24"/>
+          <w:lang w:val="en-US"/>
+        </w:rPr>
+        <w:t>tugas</w:t>
+      </w:r>
+      <w:proofErr w:type="spellEnd"/>
+      <w:r>
+        <w:rPr>
+          <w:rFonts w:ascii="Times New Roman" w:hAnsi="Times New Roman" w:cs="Times New Roman"/>
+          <w:sz w:val="24"/>
+          <w:szCs w:val="24"/>
+          <w:lang w:val="en-US"/>
+        </w:rPr>
+        <w:t xml:space="preserve"> </w:t>
+      </w:r>
+      <w:proofErr w:type="spellStart"/>
+      <w:r>
+        <w:rPr>
+          <w:rFonts w:ascii="Times New Roman" w:hAnsi="Times New Roman" w:cs="Times New Roman"/>
+          <w:sz w:val="24"/>
+          <w:szCs w:val="24"/>
+          <w:lang w:val="en-US"/>
+        </w:rPr>
+        <w:t>akhir</w:t>
+      </w:r>
+      <w:proofErr w:type="spellEnd"/>
       <w:r>
         <w:rPr>
           <w:rFonts w:ascii="Times New Roman" w:hAnsi="Times New Roman" w:cs="Times New Roman"/>
@@ -613,6 +677,7 @@
         </w:rPr>
         <w:t xml:space="preserve">membangun aplikasi yang dapat </w:t>
       </w:r>
+      <w:proofErr w:type="spellStart"/>
       <w:r>
         <w:rPr>
           <w:rFonts w:ascii="Times New Roman" w:hAnsi="Times New Roman" w:cs="Times New Roman"/>
@@ -622,6 +687,7 @@
         </w:rPr>
         <w:t>memudahkan</w:t>
       </w:r>
+      <w:proofErr w:type="spellEnd"/>
       <w:r>
         <w:rPr>
           <w:rFonts w:ascii="Times New Roman" w:hAnsi="Times New Roman" w:cs="Times New Roman"/>
@@ -636,7 +702,41 @@
           <w:sz w:val="24"/>
           <w:szCs w:val="24"/>
         </w:rPr>
-        <w:t xml:space="preserve">pihak kantor untuk mengolah data-data menjadi jadwal instruktur kursus dan menginformasikannya kepada para instruktur secara cepat. Selain itu, aplikasi ini dapat membantu para </w:t>
+        <w:t xml:space="preserve">pihak </w:t>
+      </w:r>
+      <w:proofErr w:type="gramStart"/>
+      <w:r>
+        <w:rPr>
+          <w:rFonts w:ascii="Times New Roman" w:hAnsi="Times New Roman" w:cs="Times New Roman"/>
+          <w:sz w:val="24"/>
+          <w:szCs w:val="24"/>
+        </w:rPr>
+        <w:t>kantor</w:t>
+      </w:r>
+      <w:proofErr w:type="gramEnd"/>
+      <w:r>
+        <w:rPr>
+          <w:rFonts w:ascii="Times New Roman" w:hAnsi="Times New Roman" w:cs="Times New Roman"/>
+          <w:sz w:val="24"/>
+          <w:szCs w:val="24"/>
+        </w:rPr>
+        <w:t xml:space="preserve"> untuk mengolah data-data menjadi jadwal instruktur kursus dan menginformasikannya kepada para instruktur secara cepat. Selain itu, aplikasi ini dapat membantu para i</w:t>
+      </w:r>
+      <w:r>
+        <w:rPr>
+          <w:rFonts w:ascii="Times New Roman" w:hAnsi="Times New Roman" w:cs="Times New Roman"/>
+          <w:sz w:val="24"/>
+          <w:szCs w:val="24"/>
+        </w:rPr>
+        <w:t>nstruktur dalam mengatur jadwal</w:t>
+      </w:r>
+      <w:r>
+        <w:rPr>
+          <w:rFonts w:ascii="Times New Roman" w:hAnsi="Times New Roman" w:cs="Times New Roman"/>
+          <w:sz w:val="24"/>
+          <w:szCs w:val="24"/>
+        </w:rPr>
+        <w:t xml:space="preserve">nya, </w:t>
       </w:r>
       <w:r>
         <w:rPr>
@@ -645,23 +745,7 @@
           <w:szCs w:val="24"/>
         </w:rPr>
         <w:lastRenderedPageBreak/>
-        <w:t>i</w:t>
-      </w:r>
-      <w:r>
-        <w:rPr>
-          <w:rFonts w:ascii="Times New Roman" w:hAnsi="Times New Roman" w:cs="Times New Roman"/>
-          <w:sz w:val="24"/>
-          <w:szCs w:val="24"/>
-        </w:rPr>
-        <w:t>nstruktur dalam mengatur jadwal</w:t>
-      </w:r>
-      <w:r>
-        <w:rPr>
-          <w:rFonts w:ascii="Times New Roman" w:hAnsi="Times New Roman" w:cs="Times New Roman"/>
-          <w:sz w:val="24"/>
-          <w:szCs w:val="24"/>
-        </w:rPr>
-        <w:t xml:space="preserve">nya, karena intruktur dapat </w:t>
+        <w:t xml:space="preserve">karena intruktur dapat </w:t>
       </w:r>
       <w:r>
         <w:rPr>
@@ -1279,6 +1363,7 @@
         </w:rPr>
         <w:t>d</w:t>
       </w:r>
+      <w:proofErr w:type="spellStart"/>
       <w:r>
         <w:rPr>
           <w:rFonts w:ascii="Times New Roman" w:hAnsi="Times New Roman" w:cs="Times New Roman"/>
@@ -1289,6 +1374,7 @@
         </w:rPr>
         <w:t>ologi</w:t>
       </w:r>
+      <w:proofErr w:type="spellEnd"/>
       <w:r>
         <w:rPr>
           <w:rFonts w:ascii="Times New Roman" w:hAnsi="Times New Roman" w:cs="Times New Roman"/>
@@ -1334,31 +1420,7 @@
           <w:sz w:val="24"/>
           <w:szCs w:val="24"/>
         </w:rPr>
-        <w:t>etod</w:t>
-      </w:r>
-      <w:r>
-        <w:rPr>
-          <w:rFonts w:ascii="Times New Roman" w:hAnsi="Times New Roman" w:cs="Times New Roman"/>
-          <w:sz w:val="24"/>
-          <w:szCs w:val="24"/>
-        </w:rPr>
-        <w:t>ologi</w:t>
-      </w:r>
-      <w:r>
-        <w:rPr>
-          <w:rFonts w:ascii="Times New Roman" w:hAnsi="Times New Roman" w:cs="Times New Roman"/>
-          <w:sz w:val="24"/>
-          <w:szCs w:val="24"/>
-        </w:rPr>
-        <w:t xml:space="preserve"> penelitian merupakan cara ilmiah untuk mendapatkan data dengan tujuan dan kegunaan tertentu</w:t>
-      </w:r>
-      <w:r>
-        <w:rPr>
-          <w:rFonts w:ascii="Times New Roman" w:hAnsi="Times New Roman" w:cs="Times New Roman"/>
-          <w:sz w:val="24"/>
-          <w:szCs w:val="24"/>
-        </w:rPr>
-        <w:t xml:space="preserve"> </w:t>
+        <w:t xml:space="preserve">etodologi penelitian merupakan cara ilmiah untuk mendapatkan data dengan tujuan dan kegunaan tertentu </w:t>
       </w:r>
       <w:r>
         <w:rPr>
@@ -1374,15 +1436,7 @@
           <w:sz w:val="24"/>
           <w:szCs w:val="24"/>
         </w:rPr>
-        <w:t>2013:2)</w:t>
-      </w:r>
-      <w:r>
-        <w:rPr>
-          <w:rFonts w:ascii="Times New Roman" w:hAnsi="Times New Roman" w:cs="Times New Roman"/>
-          <w:sz w:val="24"/>
-          <w:szCs w:val="24"/>
-        </w:rPr>
-        <w:t xml:space="preserve">. </w:t>
+        <w:t xml:space="preserve">2013:2). </w:t>
       </w:r>
       <w:r>
         <w:rPr>
@@ -1447,6 +1501,7 @@
         </w:rPr>
         <w:t>Metod</w:t>
       </w:r>
+      <w:proofErr w:type="spellStart"/>
       <w:r>
         <w:rPr>
           <w:rFonts w:ascii="Times New Roman" w:hAnsi="Times New Roman" w:cs="Times New Roman"/>
@@ -1456,6 +1511,7 @@
         </w:rPr>
         <w:t>ologi</w:t>
       </w:r>
+      <w:proofErr w:type="spellEnd"/>
       <w:r>
         <w:rPr>
           <w:rFonts w:ascii="Times New Roman" w:hAnsi="Times New Roman" w:cs="Times New Roman"/>
@@ -1512,37 +1568,7 @@
         <w:rPr>
           <w:rFonts w:asciiTheme="majorBidi" w:hAnsiTheme="majorBidi" w:cstheme="majorBidi"/>
         </w:rPr>
-        <w:t xml:space="preserve"> adalah teknik pengumpulan data dengan mengadakan studi penelaahan terhadap buku-buku, literatur-literatur, catatan-catatan, dan laporan-laporan yang ada hubungannya dengan masalah yang </w:t>
-      </w:r>
-      <w:r>
-        <w:rPr>
-          <w:rFonts w:asciiTheme="majorBidi" w:hAnsiTheme="majorBidi" w:cstheme="majorBidi"/>
-        </w:rPr>
-        <w:t xml:space="preserve">dipecahkan </w:t>
-      </w:r>
-      <w:r>
-        <w:rPr>
-          <w:rFonts w:asciiTheme="majorBidi" w:hAnsiTheme="majorBidi" w:cstheme="majorBidi"/>
-        </w:rPr>
-        <w:t>(Nazir,</w:t>
-      </w:r>
-      <w:r>
-        <w:rPr>
-          <w:rFonts w:asciiTheme="majorBidi" w:hAnsiTheme="majorBidi" w:cstheme="majorBidi"/>
-        </w:rPr>
-        <w:t xml:space="preserve"> </w:t>
-      </w:r>
-      <w:r>
-        <w:rPr>
-          <w:rFonts w:asciiTheme="majorBidi" w:hAnsiTheme="majorBidi" w:cstheme="majorBidi"/>
-        </w:rPr>
-        <w:t>1988: 111)</w:t>
-      </w:r>
-      <w:r>
-        <w:rPr>
-          <w:rFonts w:asciiTheme="majorBidi" w:hAnsiTheme="majorBidi" w:cstheme="majorBidi"/>
-        </w:rPr>
-        <w:t xml:space="preserve">. </w:t>
+        <w:t xml:space="preserve"> adalah teknik pengumpulan data dengan mengadakan studi penelaahan terhadap buku-buku, literatur-literatur, catatan-catatan, dan laporan-laporan yang ada hubungannya dengan masalah yang dipecahkan (Nazir, 1988: 111). </w:t>
       </w:r>
       <w:r>
         <w:rPr>
@@ -1942,6 +1968,7 @@
         </w:rPr>
         <w:t>M</w:t>
       </w:r>
+      <w:proofErr w:type="spellStart"/>
       <w:r>
         <w:rPr>
           <w:rFonts w:ascii="Times New Roman" w:hAnsi="Times New Roman" w:cs="Times New Roman"/>
@@ -1950,7 +1977,18 @@
           <w:szCs w:val="24"/>
           <w:lang w:val="en-US"/>
         </w:rPr>
-        <w:t xml:space="preserve">odel Proses </w:t>
+        <w:t>odel</w:t>
+      </w:r>
+      <w:proofErr w:type="spellEnd"/>
+      <w:r>
+        <w:rPr>
+          <w:rFonts w:ascii="Times New Roman" w:hAnsi="Times New Roman" w:cs="Times New Roman"/>
+          <w:b/>
+          <w:sz w:val="24"/>
+          <w:szCs w:val="24"/>
+          <w:lang w:val="en-US"/>
+        </w:rPr>
+        <w:t xml:space="preserve"> Proses </w:t>
       </w:r>
       <w:r>
         <w:rPr>
@@ -1965,15 +2003,456 @@
     <w:p>
       <w:pPr>
         <w:spacing w:after="0" w:line="480" w:lineRule="auto"/>
-        <w:rPr>
-          <w:rFonts w:ascii="Times New Roman" w:hAnsi="Times New Roman" w:cs="Times New Roman"/>
-          <w:b/>
-          <w:sz w:val="24"/>
-          <w:szCs w:val="24"/>
-        </w:rPr>
-      </w:pPr>
-      <w:bookmarkStart w:id="0" w:name="_GoBack"/>
-      <w:bookmarkEnd w:id="0"/>
+        <w:ind w:left="720"/>
+        <w:jc w:val="both"/>
+        <w:rPr>
+          <w:rFonts w:ascii="Times New Roman" w:hAnsi="Times New Roman" w:cs="Times New Roman"/>
+          <w:sz w:val="24"/>
+          <w:szCs w:val="24"/>
+          <w:lang w:val="en-US"/>
+        </w:rPr>
+      </w:pPr>
+      <w:proofErr w:type="spellStart"/>
+      <w:proofErr w:type="gramStart"/>
+      <w:r>
+        <w:rPr>
+          <w:rFonts w:ascii="Times New Roman" w:hAnsi="Times New Roman" w:cs="Times New Roman"/>
+          <w:sz w:val="24"/>
+          <w:szCs w:val="24"/>
+          <w:lang w:val="en-US"/>
+        </w:rPr>
+        <w:t>Dalam</w:t>
+      </w:r>
+      <w:proofErr w:type="spellEnd"/>
+      <w:r>
+        <w:rPr>
+          <w:rFonts w:ascii="Times New Roman" w:hAnsi="Times New Roman" w:cs="Times New Roman"/>
+          <w:sz w:val="24"/>
+          <w:szCs w:val="24"/>
+          <w:lang w:val="en-US"/>
+        </w:rPr>
+        <w:t xml:space="preserve"> </w:t>
+      </w:r>
+      <w:proofErr w:type="spellStart"/>
+      <w:r>
+        <w:rPr>
+          <w:rFonts w:ascii="Times New Roman" w:hAnsi="Times New Roman" w:cs="Times New Roman"/>
+          <w:sz w:val="24"/>
+          <w:szCs w:val="24"/>
+          <w:lang w:val="en-US"/>
+        </w:rPr>
+        <w:t>pengembangan</w:t>
+      </w:r>
+      <w:proofErr w:type="spellEnd"/>
+      <w:r>
+        <w:rPr>
+          <w:rFonts w:ascii="Times New Roman" w:hAnsi="Times New Roman" w:cs="Times New Roman"/>
+          <w:sz w:val="24"/>
+          <w:szCs w:val="24"/>
+          <w:lang w:val="en-US"/>
+        </w:rPr>
+        <w:t xml:space="preserve"> </w:t>
+      </w:r>
+      <w:proofErr w:type="spellStart"/>
+      <w:r>
+        <w:rPr>
+          <w:rFonts w:ascii="Times New Roman" w:hAnsi="Times New Roman" w:cs="Times New Roman"/>
+          <w:sz w:val="24"/>
+          <w:szCs w:val="24"/>
+          <w:lang w:val="en-US"/>
+        </w:rPr>
+        <w:t>aplikasi</w:t>
+      </w:r>
+      <w:proofErr w:type="spellEnd"/>
+      <w:r>
+        <w:rPr>
+          <w:rFonts w:ascii="Times New Roman" w:hAnsi="Times New Roman" w:cs="Times New Roman"/>
+          <w:sz w:val="24"/>
+          <w:szCs w:val="24"/>
+          <w:lang w:val="en-US"/>
+        </w:rPr>
+        <w:t xml:space="preserve"> </w:t>
+      </w:r>
+      <w:proofErr w:type="spellStart"/>
+      <w:r>
+        <w:rPr>
+          <w:rFonts w:ascii="Times New Roman" w:hAnsi="Times New Roman" w:cs="Times New Roman"/>
+          <w:sz w:val="24"/>
+          <w:szCs w:val="24"/>
+          <w:lang w:val="en-US"/>
+        </w:rPr>
+        <w:t>ini</w:t>
+      </w:r>
+      <w:proofErr w:type="spellEnd"/>
+      <w:r>
+        <w:rPr>
+          <w:rFonts w:ascii="Times New Roman" w:hAnsi="Times New Roman" w:cs="Times New Roman"/>
+          <w:sz w:val="24"/>
+          <w:szCs w:val="24"/>
+          <w:lang w:val="en-US"/>
+        </w:rPr>
+        <w:t xml:space="preserve"> kami </w:t>
+      </w:r>
+      <w:proofErr w:type="spellStart"/>
+      <w:r>
+        <w:rPr>
+          <w:rFonts w:ascii="Times New Roman" w:hAnsi="Times New Roman" w:cs="Times New Roman"/>
+          <w:sz w:val="24"/>
+          <w:szCs w:val="24"/>
+          <w:lang w:val="en-US"/>
+        </w:rPr>
+        <w:t>menggunakan</w:t>
+      </w:r>
+      <w:proofErr w:type="spellEnd"/>
+      <w:r>
+        <w:rPr>
+          <w:rFonts w:ascii="Times New Roman" w:hAnsi="Times New Roman" w:cs="Times New Roman"/>
+          <w:sz w:val="24"/>
+          <w:szCs w:val="24"/>
+          <w:lang w:val="en-US"/>
+        </w:rPr>
+        <w:t xml:space="preserve"> model </w:t>
+      </w:r>
+      <w:proofErr w:type="spellStart"/>
+      <w:r>
+        <w:rPr>
+          <w:rFonts w:ascii="Times New Roman" w:hAnsi="Times New Roman" w:cs="Times New Roman"/>
+          <w:sz w:val="24"/>
+          <w:szCs w:val="24"/>
+          <w:lang w:val="en-US"/>
+        </w:rPr>
+        <w:t>pengembangan</w:t>
+      </w:r>
+      <w:proofErr w:type="spellEnd"/>
+      <w:r>
+        <w:rPr>
+          <w:rFonts w:ascii="Times New Roman" w:hAnsi="Times New Roman" w:cs="Times New Roman"/>
+          <w:sz w:val="24"/>
+          <w:szCs w:val="24"/>
+          <w:lang w:val="en-US"/>
+        </w:rPr>
+        <w:t xml:space="preserve"> system Waterfall </w:t>
+      </w:r>
+      <w:proofErr w:type="spellStart"/>
+      <w:r>
+        <w:rPr>
+          <w:rFonts w:ascii="Times New Roman" w:hAnsi="Times New Roman" w:cs="Times New Roman"/>
+          <w:sz w:val="24"/>
+          <w:szCs w:val="24"/>
+          <w:lang w:val="en-US"/>
+        </w:rPr>
+        <w:t>yaitu</w:t>
+      </w:r>
+      <w:proofErr w:type="spellEnd"/>
+      <w:r>
+        <w:rPr>
+          <w:rFonts w:ascii="Times New Roman" w:hAnsi="Times New Roman" w:cs="Times New Roman"/>
+          <w:sz w:val="24"/>
+          <w:szCs w:val="24"/>
+          <w:lang w:val="en-US"/>
+        </w:rPr>
+        <w:t xml:space="preserve"> </w:t>
+      </w:r>
+      <w:r>
+        <w:rPr>
+          <w:rFonts w:ascii="Times New Roman" w:hAnsi="Times New Roman" w:cs="Times New Roman"/>
+          <w:sz w:val="24"/>
+          <w:szCs w:val="24"/>
+        </w:rPr>
+        <w:t>model klasik yang bersifat sistematis, berurutan dalam membangun software.</w:t>
+      </w:r>
+      <w:proofErr w:type="gramEnd"/>
+      <w:r>
+        <w:rPr>
+          <w:rFonts w:ascii="Times New Roman" w:hAnsi="Times New Roman" w:cs="Times New Roman"/>
+          <w:sz w:val="24"/>
+          <w:szCs w:val="24"/>
+        </w:rPr>
+        <w:t xml:space="preserve"> Nama model ini sebenarnya adalah “Linear Sequential Model”. Model ini sering disebut juga dengan “classic life cycle” atau metode waterfall. Model ini termasuk ke dalam model generic pada rekayasa perangkat lunak dan pertama kali diperkenalkan oleh Winston Royce sekitar tahun 1970 sehingga sering </w:t>
+      </w:r>
+      <w:r>
+        <w:rPr>
+          <w:rFonts w:ascii="Times New Roman" w:hAnsi="Times New Roman" w:cs="Times New Roman"/>
+          <w:sz w:val="24"/>
+          <w:szCs w:val="24"/>
+        </w:rPr>
+        <w:lastRenderedPageBreak/>
+        <w:t>dianggap kuno, tetapi merupakan model yang paling banyak dipakai dalam Software Engineering (SE). Model ini melakukan pendekatan secara sistematis dan berurutan. Disebut dengan waterfall karena tahap demi tahap yang dilalui harus menunggu selesainya tahap sebelumnya dan berjalan berurutan.</w:t>
+      </w:r>
+      <w:r>
+        <w:rPr>
+          <w:rFonts w:ascii="Times New Roman" w:hAnsi="Times New Roman" w:cs="Times New Roman"/>
+          <w:sz w:val="24"/>
+          <w:szCs w:val="24"/>
+          <w:lang w:val="en-US"/>
+        </w:rPr>
+        <w:t xml:space="preserve"> </w:t>
+      </w:r>
+      <w:proofErr w:type="spellStart"/>
+      <w:r>
+        <w:rPr>
+          <w:rFonts w:ascii="Times New Roman" w:hAnsi="Times New Roman" w:cs="Times New Roman"/>
+          <w:sz w:val="24"/>
+          <w:szCs w:val="24"/>
+          <w:lang w:val="en-US"/>
+        </w:rPr>
+        <w:t>Berikut</w:t>
+      </w:r>
+      <w:proofErr w:type="spellEnd"/>
+      <w:r>
+        <w:rPr>
+          <w:rFonts w:ascii="Times New Roman" w:hAnsi="Times New Roman" w:cs="Times New Roman"/>
+          <w:sz w:val="24"/>
+          <w:szCs w:val="24"/>
+          <w:lang w:val="en-US"/>
+        </w:rPr>
+        <w:t xml:space="preserve"> </w:t>
+      </w:r>
+      <w:proofErr w:type="spellStart"/>
+      <w:r>
+        <w:rPr>
+          <w:rFonts w:ascii="Times New Roman" w:hAnsi="Times New Roman" w:cs="Times New Roman"/>
+          <w:sz w:val="24"/>
+          <w:szCs w:val="24"/>
+          <w:lang w:val="en-US"/>
+        </w:rPr>
+        <w:t>tahap</w:t>
+      </w:r>
+      <w:proofErr w:type="spellEnd"/>
+      <w:r>
+        <w:rPr>
+          <w:rFonts w:ascii="Times New Roman" w:hAnsi="Times New Roman" w:cs="Times New Roman"/>
+          <w:sz w:val="24"/>
+          <w:szCs w:val="24"/>
+          <w:lang w:val="en-US"/>
+        </w:rPr>
+        <w:t xml:space="preserve"> – </w:t>
+      </w:r>
+      <w:proofErr w:type="spellStart"/>
+      <w:r>
+        <w:rPr>
+          <w:rFonts w:ascii="Times New Roman" w:hAnsi="Times New Roman" w:cs="Times New Roman"/>
+          <w:sz w:val="24"/>
+          <w:szCs w:val="24"/>
+          <w:lang w:val="en-US"/>
+        </w:rPr>
+        <w:t>tahap</w:t>
+      </w:r>
+      <w:proofErr w:type="spellEnd"/>
+      <w:r>
+        <w:rPr>
+          <w:rFonts w:ascii="Times New Roman" w:hAnsi="Times New Roman" w:cs="Times New Roman"/>
+          <w:sz w:val="24"/>
+          <w:szCs w:val="24"/>
+          <w:lang w:val="en-US"/>
+        </w:rPr>
+        <w:t xml:space="preserve"> </w:t>
+      </w:r>
+      <w:proofErr w:type="spellStart"/>
+      <w:r>
+        <w:rPr>
+          <w:rFonts w:ascii="Times New Roman" w:hAnsi="Times New Roman" w:cs="Times New Roman"/>
+          <w:sz w:val="24"/>
+          <w:szCs w:val="24"/>
+          <w:lang w:val="en-US"/>
+        </w:rPr>
+        <w:t>dalam</w:t>
+      </w:r>
+      <w:proofErr w:type="spellEnd"/>
+      <w:r>
+        <w:rPr>
+          <w:rFonts w:ascii="Times New Roman" w:hAnsi="Times New Roman" w:cs="Times New Roman"/>
+          <w:sz w:val="24"/>
+          <w:szCs w:val="24"/>
+          <w:lang w:val="en-US"/>
+        </w:rPr>
+        <w:t xml:space="preserve"> </w:t>
+      </w:r>
+      <w:proofErr w:type="spellStart"/>
+      <w:r>
+        <w:rPr>
+          <w:rFonts w:ascii="Times New Roman" w:hAnsi="Times New Roman" w:cs="Times New Roman"/>
+          <w:sz w:val="24"/>
+          <w:szCs w:val="24"/>
+          <w:lang w:val="en-US"/>
+        </w:rPr>
+        <w:t>pengembangan</w:t>
+      </w:r>
+      <w:proofErr w:type="spellEnd"/>
+      <w:r>
+        <w:rPr>
+          <w:rFonts w:ascii="Times New Roman" w:hAnsi="Times New Roman" w:cs="Times New Roman"/>
+          <w:sz w:val="24"/>
+          <w:szCs w:val="24"/>
+          <w:lang w:val="en-US"/>
+        </w:rPr>
+        <w:t xml:space="preserve"> system </w:t>
+      </w:r>
+      <w:proofErr w:type="spellStart"/>
+      <w:r>
+        <w:rPr>
+          <w:rFonts w:ascii="Times New Roman" w:hAnsi="Times New Roman" w:cs="Times New Roman"/>
+          <w:sz w:val="24"/>
+          <w:szCs w:val="24"/>
+          <w:lang w:val="en-US"/>
+        </w:rPr>
+        <w:t>dengan</w:t>
+      </w:r>
+      <w:proofErr w:type="spellEnd"/>
+      <w:r>
+        <w:rPr>
+          <w:rFonts w:ascii="Times New Roman" w:hAnsi="Times New Roman" w:cs="Times New Roman"/>
+          <w:sz w:val="24"/>
+          <w:szCs w:val="24"/>
+          <w:lang w:val="en-US"/>
+        </w:rPr>
+        <w:t xml:space="preserve"> model proses </w:t>
+      </w:r>
+      <w:proofErr w:type="gramStart"/>
+      <w:r>
+        <w:rPr>
+          <w:rFonts w:ascii="Times New Roman" w:hAnsi="Times New Roman" w:cs="Times New Roman"/>
+          <w:sz w:val="24"/>
+          <w:szCs w:val="24"/>
+          <w:lang w:val="en-US"/>
+        </w:rPr>
+        <w:t>Waterfall :</w:t>
+      </w:r>
+      <w:proofErr w:type="gramEnd"/>
+    </w:p>
+    <w:p>
+      <w:pPr>
+        <w:pStyle w:val="ListParagraph"/>
+        <w:numPr>
+          <w:ilvl w:val="0"/>
+          <w:numId w:val="18"/>
+        </w:numPr>
+        <w:spacing w:after="0" w:line="480" w:lineRule="auto"/>
+        <w:jc w:val="both"/>
+        <w:rPr>
+          <w:rFonts w:ascii="Times New Roman" w:hAnsi="Times New Roman" w:cs="Times New Roman"/>
+          <w:sz w:val="24"/>
+          <w:szCs w:val="24"/>
+          <w:lang w:val="en-US"/>
+        </w:rPr>
+      </w:pPr>
+      <w:r>
+        <w:rPr>
+          <w:rFonts w:ascii="Times New Roman" w:hAnsi="Times New Roman" w:cs="Times New Roman"/>
+          <w:sz w:val="24"/>
+          <w:szCs w:val="24"/>
+        </w:rPr>
+        <w:t xml:space="preserve">Communication (Project Initiation &amp; Requirements Gathering) Sebelum memulai pekerjaan yang bersifat teknis, sangat diperlukan adanya komunikasi dengan customer demi memahami dan mencapai tujuan yang ingin dicapai. Hasil dari komunikasi tersebut adalah inisialisasi proyek, seperti menganalisis permasalahan yang dihadapi dan mengumpulkan data-data yang diperlukan, serta membantu mendefinisikan fitur dan fungsi software. Pengumpulan data-data tambahan bisa juga diambil dari jurnal, artikel, dan internet. </w:t>
+      </w:r>
+    </w:p>
+    <w:p>
+      <w:pPr>
+        <w:pStyle w:val="ListParagraph"/>
+        <w:numPr>
+          <w:ilvl w:val="0"/>
+          <w:numId w:val="18"/>
+        </w:numPr>
+        <w:spacing w:after="0" w:line="480" w:lineRule="auto"/>
+        <w:jc w:val="both"/>
+        <w:rPr>
+          <w:rFonts w:ascii="Times New Roman" w:hAnsi="Times New Roman" w:cs="Times New Roman"/>
+          <w:sz w:val="24"/>
+          <w:szCs w:val="24"/>
+          <w:lang w:val="en-US"/>
+        </w:rPr>
+      </w:pPr>
+      <w:r>
+        <w:rPr>
+          <w:rFonts w:ascii="Times New Roman" w:hAnsi="Times New Roman" w:cs="Times New Roman"/>
+          <w:sz w:val="24"/>
+          <w:szCs w:val="24"/>
+        </w:rPr>
+        <w:t xml:space="preserve"> Planning (Estimating, Scheduling, Tracking) Tahap berikutnya adalah tahapan perencanaan yang menjelaskan tentang estimasi tugas-tugas teknis yang akan dilakukan, resikoresiko yang dapat terjadi, sumber daya yang diperlukan dalam membuat sistem, produk kerja yang ingin dihasilkan, penjadwalan kerja yang akan dilaksanakan, dan tracking proses pengerjaan sistem. </w:t>
+      </w:r>
+    </w:p>
+    <w:p>
+      <w:pPr>
+        <w:pStyle w:val="ListParagraph"/>
+        <w:numPr>
+          <w:ilvl w:val="0"/>
+          <w:numId w:val="18"/>
+        </w:numPr>
+        <w:spacing w:after="0" w:line="480" w:lineRule="auto"/>
+        <w:jc w:val="both"/>
+        <w:rPr>
+          <w:rFonts w:ascii="Times New Roman" w:hAnsi="Times New Roman" w:cs="Times New Roman"/>
+          <w:sz w:val="24"/>
+          <w:szCs w:val="24"/>
+          <w:lang w:val="en-US"/>
+        </w:rPr>
+      </w:pPr>
+      <w:r>
+        <w:rPr>
+          <w:rFonts w:ascii="Times New Roman" w:hAnsi="Times New Roman" w:cs="Times New Roman"/>
+          <w:sz w:val="24"/>
+          <w:szCs w:val="24"/>
+        </w:rPr>
+        <w:t xml:space="preserve"> Modeling (Analysis &amp; Design) Tahapan ini adalah tahap perancangan dan permodelan arsitektur sistem yang berfokus pada perancangan struktur data, arsitektur software, tampilan interface, dan algoritma </w:t>
+      </w:r>
+      <w:r>
+        <w:rPr>
+          <w:rFonts w:ascii="Times New Roman" w:hAnsi="Times New Roman" w:cs="Times New Roman"/>
+          <w:sz w:val="24"/>
+          <w:szCs w:val="24"/>
+        </w:rPr>
+        <w:lastRenderedPageBreak/>
+        <w:t xml:space="preserve">program. Tujuannya untuk lebih memahami gambaran besar dari apa yang akan dikerjakan. </w:t>
+      </w:r>
+    </w:p>
+    <w:p>
+      <w:pPr>
+        <w:pStyle w:val="ListParagraph"/>
+        <w:numPr>
+          <w:ilvl w:val="0"/>
+          <w:numId w:val="18"/>
+        </w:numPr>
+        <w:spacing w:after="0" w:line="480" w:lineRule="auto"/>
+        <w:jc w:val="both"/>
+        <w:rPr>
+          <w:rFonts w:ascii="Times New Roman" w:hAnsi="Times New Roman" w:cs="Times New Roman"/>
+          <w:sz w:val="24"/>
+          <w:szCs w:val="24"/>
+          <w:lang w:val="en-US"/>
+        </w:rPr>
+      </w:pPr>
+      <w:r>
+        <w:rPr>
+          <w:rFonts w:ascii="Times New Roman" w:hAnsi="Times New Roman" w:cs="Times New Roman"/>
+          <w:sz w:val="24"/>
+          <w:szCs w:val="24"/>
+        </w:rPr>
+        <w:t xml:space="preserve"> Construction (Code &amp; Test) Tahapan Construction ini merupakan proses penerjemahan bentuk desain menjadi kode atau bentuk/bahasa yang dapat dibaca oleh mesin. Setelah pengkodean selesai, dilakukan pengujian terhadap sistem dan juga kode yang sudah dibuat. Tujuannya untuk menemukan kesalahan yang mungkin terjadi untuk nantinya diperbaiki. </w:t>
+      </w:r>
+    </w:p>
+    <w:p>
+      <w:pPr>
+        <w:pStyle w:val="ListParagraph"/>
+        <w:numPr>
+          <w:ilvl w:val="0"/>
+          <w:numId w:val="18"/>
+        </w:numPr>
+        <w:spacing w:after="0" w:line="480" w:lineRule="auto"/>
+        <w:jc w:val="both"/>
+        <w:rPr>
+          <w:rFonts w:ascii="Times New Roman" w:hAnsi="Times New Roman" w:cs="Times New Roman"/>
+          <w:sz w:val="24"/>
+          <w:szCs w:val="24"/>
+          <w:lang w:val="en-US"/>
+        </w:rPr>
+      </w:pPr>
+      <w:r>
+        <w:rPr>
+          <w:rFonts w:ascii="Times New Roman" w:hAnsi="Times New Roman" w:cs="Times New Roman"/>
+          <w:sz w:val="24"/>
+          <w:szCs w:val="24"/>
+        </w:rPr>
+        <w:t xml:space="preserve"> Deployment (Delivery, Support, Feedback) Tahapan Deployment merupakan tahapan implementasi software ke customer, pemeliharaan software secara berkala, perbaikan software, evaluasi software, dan pengembangan software berdasarkan umpan balik yang diberikan agar sistem dapat tetap berjalan dan berkembang sesuai dengan fungsinya. (Pressman, 2015:17)</w:t>
+      </w:r>
     </w:p>
     <w:p>
       <w:pPr>
@@ -1992,6 +2471,7 @@
           <w:lang w:val="en-US"/>
         </w:rPr>
       </w:pPr>
+      <w:proofErr w:type="spellStart"/>
       <w:r>
         <w:rPr>
           <w:rFonts w:ascii="Times New Roman" w:hAnsi="Times New Roman" w:cs="Times New Roman"/>
@@ -2000,8 +2480,53 @@
           <w:szCs w:val="24"/>
           <w:lang w:val="en-US"/>
         </w:rPr>
-        <w:t>Metode Pendekatan Pembangunan Sistem</w:t>
-      </w:r>
+        <w:t>Metode</w:t>
+      </w:r>
+      <w:proofErr w:type="spellEnd"/>
+      <w:r>
+        <w:rPr>
+          <w:rFonts w:ascii="Times New Roman" w:hAnsi="Times New Roman" w:cs="Times New Roman"/>
+          <w:b/>
+          <w:sz w:val="24"/>
+          <w:szCs w:val="24"/>
+          <w:lang w:val="en-US"/>
+        </w:rPr>
+        <w:t xml:space="preserve"> </w:t>
+      </w:r>
+      <w:proofErr w:type="spellStart"/>
+      <w:r>
+        <w:rPr>
+          <w:rFonts w:ascii="Times New Roman" w:hAnsi="Times New Roman" w:cs="Times New Roman"/>
+          <w:b/>
+          <w:sz w:val="24"/>
+          <w:szCs w:val="24"/>
+          <w:lang w:val="en-US"/>
+        </w:rPr>
+        <w:t>Pendekatan</w:t>
+      </w:r>
+      <w:proofErr w:type="spellEnd"/>
+      <w:r>
+        <w:rPr>
+          <w:rFonts w:ascii="Times New Roman" w:hAnsi="Times New Roman" w:cs="Times New Roman"/>
+          <w:b/>
+          <w:sz w:val="24"/>
+          <w:szCs w:val="24"/>
+          <w:lang w:val="en-US"/>
+        </w:rPr>
+        <w:t xml:space="preserve"> Pembangunan </w:t>
+      </w:r>
+      <w:proofErr w:type="spellStart"/>
+      <w:r>
+        <w:rPr>
+          <w:rFonts w:ascii="Times New Roman" w:hAnsi="Times New Roman" w:cs="Times New Roman"/>
+          <w:b/>
+          <w:sz w:val="24"/>
+          <w:szCs w:val="24"/>
+          <w:lang w:val="en-US"/>
+        </w:rPr>
+        <w:t>Sistem</w:t>
+      </w:r>
+      <w:proofErr w:type="spellEnd"/>
     </w:p>
     <w:p>
       <w:pPr>
@@ -2107,16 +2632,7 @@
           <w:sz w:val="24"/>
           <w:szCs w:val="24"/>
         </w:rPr>
-        <w:t xml:space="preserve">dapun rincian </w:t>
-      </w:r>
-      <w:r>
-        <w:rPr>
-          <w:rFonts w:ascii="Times New Roman" w:hAnsi="Times New Roman" w:cs="Times New Roman"/>
-          <w:sz w:val="24"/>
-          <w:szCs w:val="24"/>
-        </w:rPr>
-        <w:lastRenderedPageBreak/>
-        <w:t xml:space="preserve">kegiatan penyusunan </w:t>
+        <w:t xml:space="preserve">dapun rincian kegiatan penyusunan </w:t>
       </w:r>
       <w:r>
         <w:rPr>
@@ -2150,8 +2666,18 @@
           <w:sz w:val="24"/>
           <w:szCs w:val="24"/>
         </w:rPr>
-        <w:t>khir yang direncanakan penulis adalah sebagai berikut :</w:t>
-      </w:r>
+        <w:t xml:space="preserve">khir yang direncanakan penulis adalah sebagai </w:t>
+      </w:r>
+      <w:proofErr w:type="gramStart"/>
+      <w:r>
+        <w:rPr>
+          <w:rFonts w:ascii="Times New Roman" w:hAnsi="Times New Roman" w:cs="Times New Roman"/>
+          <w:sz w:val="24"/>
+          <w:szCs w:val="24"/>
+        </w:rPr>
+        <w:t>berikut :</w:t>
+      </w:r>
+      <w:proofErr w:type="gramEnd"/>
     </w:p>
     <w:tbl>
       <w:tblPr>
@@ -2845,7 +3371,17 @@
                 <w:sz w:val="24"/>
                 <w:szCs w:val="24"/>
               </w:rPr>
-              <w:t>Analisis Kebutuhan</w:t>
+              <w:t xml:space="preserve">Analisis </w:t>
+            </w:r>
+            <w:bookmarkStart w:id="0" w:name="_GoBack"/>
+            <w:bookmarkEnd w:id="0"/>
+            <w:r>
+              <w:rPr>
+                <w:rFonts w:ascii="Times New Roman" w:hAnsi="Times New Roman" w:cs="Times New Roman"/>
+                <w:sz w:val="24"/>
+                <w:szCs w:val="24"/>
+              </w:rPr>
+              <w:t>Kebutuhan</w:t>
             </w:r>
           </w:p>
         </w:tc>
@@ -4972,7 +5508,7 @@
 </file>
 
 <file path=word/numbering.xml><?xml version="1.0" encoding="utf-8"?>
-<w:numbering xmlns:wpc="http://schemas.microsoft.com/office/word/2010/wordprocessingCanvas" xmlns:mc="http://schemas.openxmlformats.org/markup-compatibility/2006" xmlns:o="urn:schemas-microsoft-com:office:office" xmlns:r="http://schemas.openxmlformats.org/officeDocument/2006/relationships" xmlns:m="http://schemas.openxmlformats.org/officeDocument/2006/math" xmlns:v="urn:schemas-microsoft-com:vml" xmlns:wp14="http://schemas.microsoft.com/office/word/2010/wordprocessingDrawing" xmlns:wp="http://schemas.openxmlformats.org/drawingml/2006/wordprocessingDrawing" xmlns:w10="urn:schemas-microsoft-com:office:word" xmlns:w="http://schemas.openxmlformats.org/wordprocessingml/2006/main" xmlns:w14="http://schemas.microsoft.com/office/word/2010/wordml" xmlns:w15="http://schemas.microsoft.com/office/word/2012/wordml" xmlns:wpg="http://schemas.microsoft.com/office/word/2010/wordprocessingGroup" xmlns:wpi="http://schemas.microsoft.com/office/word/2010/wordprocessingInk" xmlns:wne="http://schemas.microsoft.com/office/word/2006/wordml" xmlns:wps="http://schemas.microsoft.com/office/word/2010/wordprocessingShape" mc:Ignorable="w14 w15 wp14">
+<w:numbering xmlns:wpc="http://schemas.microsoft.com/office/word/2010/wordprocessingCanvas" xmlns:mc="http://schemas.openxmlformats.org/markup-compatibility/2006" xmlns:o="urn:schemas-microsoft-com:office:office" xmlns:r="http://schemas.openxmlformats.org/officeDocument/2006/relationships" xmlns:m="http://schemas.openxmlformats.org/officeDocument/2006/math" xmlns:v="urn:schemas-microsoft-com:vml" xmlns:wp14="http://schemas.microsoft.com/office/word/2010/wordprocessingDrawing" xmlns:wp="http://schemas.openxmlformats.org/drawingml/2006/wordprocessingDrawing" xmlns:w10="urn:schemas-microsoft-com:office:word" xmlns:w="http://schemas.openxmlformats.org/wordprocessingml/2006/main" xmlns:w14="http://schemas.microsoft.com/office/word/2010/wordml" xmlns:wpg="http://schemas.microsoft.com/office/word/2010/wordprocessingGroup" xmlns:wpi="http://schemas.microsoft.com/office/word/2010/wordprocessingInk" xmlns:wne="http://schemas.microsoft.com/office/word/2006/wordml" xmlns:wps="http://schemas.microsoft.com/office/word/2010/wordprocessingShape" mc:Ignorable="w14 wp14">
   <w:abstractNum w:abstractNumId="0">
     <w:nsid w:val="01F82CB1"/>
     <w:multiLevelType w:val="hybridMultilevel"/>
@@ -5820,6 +6356,96 @@
     </w:lvl>
   </w:abstractNum>
   <w:abstractNum w:abstractNumId="9">
+    <w:nsid w:val="383466A9"/>
+    <w:multiLevelType w:val="hybridMultilevel"/>
+    <w:tmpl w:val="58F2973E"/>
+    <w:lvl w:ilvl="0" w:tplc="3500A340">
+      <w:start w:val="1"/>
+      <w:numFmt w:val="lowerLetter"/>
+      <w:lvlText w:val="%1."/>
+      <w:lvlJc w:val="left"/>
+      <w:pPr>
+        <w:ind w:left="1080" w:hanging="360"/>
+      </w:pPr>
+      <w:rPr>
+        <w:rFonts w:asciiTheme="minorHAnsi" w:hAnsiTheme="minorHAnsi" w:cstheme="minorBidi" w:hint="default"/>
+        <w:sz w:val="22"/>
+      </w:rPr>
+    </w:lvl>
+    <w:lvl w:ilvl="1" w:tplc="04090019" w:tentative="1">
+      <w:start w:val="1"/>
+      <w:numFmt w:val="lowerLetter"/>
+      <w:lvlText w:val="%2."/>
+      <w:lvlJc w:val="left"/>
+      <w:pPr>
+        <w:ind w:left="1800" w:hanging="360"/>
+      </w:pPr>
+    </w:lvl>
+    <w:lvl w:ilvl="2" w:tplc="0409001B" w:tentative="1">
+      <w:start w:val="1"/>
+      <w:numFmt w:val="lowerRoman"/>
+      <w:lvlText w:val="%3."/>
+      <w:lvlJc w:val="right"/>
+      <w:pPr>
+        <w:ind w:left="2520" w:hanging="180"/>
+      </w:pPr>
+    </w:lvl>
+    <w:lvl w:ilvl="3" w:tplc="0409000F" w:tentative="1">
+      <w:start w:val="1"/>
+      <w:numFmt w:val="decimal"/>
+      <w:lvlText w:val="%4."/>
+      <w:lvlJc w:val="left"/>
+      <w:pPr>
+        <w:ind w:left="3240" w:hanging="360"/>
+      </w:pPr>
+    </w:lvl>
+    <w:lvl w:ilvl="4" w:tplc="04090019" w:tentative="1">
+      <w:start w:val="1"/>
+      <w:numFmt w:val="lowerLetter"/>
+      <w:lvlText w:val="%5."/>
+      <w:lvlJc w:val="left"/>
+      <w:pPr>
+        <w:ind w:left="3960" w:hanging="360"/>
+      </w:pPr>
+    </w:lvl>
+    <w:lvl w:ilvl="5" w:tplc="0409001B" w:tentative="1">
+      <w:start w:val="1"/>
+      <w:numFmt w:val="lowerRoman"/>
+      <w:lvlText w:val="%6."/>
+      <w:lvlJc w:val="right"/>
+      <w:pPr>
+        <w:ind w:left="4680" w:hanging="180"/>
+      </w:pPr>
+    </w:lvl>
+    <w:lvl w:ilvl="6" w:tplc="0409000F" w:tentative="1">
+      <w:start w:val="1"/>
+      <w:numFmt w:val="decimal"/>
+      <w:lvlText w:val="%7."/>
+      <w:lvlJc w:val="left"/>
+      <w:pPr>
+        <w:ind w:left="5400" w:hanging="360"/>
+      </w:pPr>
+    </w:lvl>
+    <w:lvl w:ilvl="7" w:tplc="04090019" w:tentative="1">
+      <w:start w:val="1"/>
+      <w:numFmt w:val="lowerLetter"/>
+      <w:lvlText w:val="%8."/>
+      <w:lvlJc w:val="left"/>
+      <w:pPr>
+        <w:ind w:left="6120" w:hanging="360"/>
+      </w:pPr>
+    </w:lvl>
+    <w:lvl w:ilvl="8" w:tplc="0409001B" w:tentative="1">
+      <w:start w:val="1"/>
+      <w:numFmt w:val="lowerRoman"/>
+      <w:lvlText w:val="%9."/>
+      <w:lvlJc w:val="right"/>
+      <w:pPr>
+        <w:ind w:left="6840" w:hanging="180"/>
+      </w:pPr>
+    </w:lvl>
+  </w:abstractNum>
+  <w:abstractNum w:abstractNumId="10">
     <w:nsid w:val="414245BB"/>
     <w:multiLevelType w:val="hybridMultilevel"/>
     <w:tmpl w:val="4846151C"/>
@@ -5909,7 +6535,7 @@
       </w:pPr>
     </w:lvl>
   </w:abstractNum>
-  <w:abstractNum w:abstractNumId="10">
+  <w:abstractNum w:abstractNumId="11">
     <w:nsid w:val="464214B0"/>
     <w:multiLevelType w:val="hybridMultilevel"/>
     <w:tmpl w:val="7DA2405C"/>
@@ -5999,7 +6625,7 @@
       </w:pPr>
     </w:lvl>
   </w:abstractNum>
-  <w:abstractNum w:abstractNumId="11">
+  <w:abstractNum w:abstractNumId="12">
     <w:nsid w:val="4ED03D27"/>
     <w:multiLevelType w:val="hybridMultilevel"/>
     <w:tmpl w:val="E48A417A"/>
@@ -6089,7 +6715,7 @@
       </w:pPr>
     </w:lvl>
   </w:abstractNum>
-  <w:abstractNum w:abstractNumId="12">
+  <w:abstractNum w:abstractNumId="13">
     <w:nsid w:val="594C0C16"/>
     <w:multiLevelType w:val="hybridMultilevel"/>
     <w:tmpl w:val="DBB09CDA"/>
@@ -6178,7 +6804,7 @@
       </w:pPr>
     </w:lvl>
   </w:abstractNum>
-  <w:abstractNum w:abstractNumId="13">
+  <w:abstractNum w:abstractNumId="14">
     <w:nsid w:val="5A6E0325"/>
     <w:multiLevelType w:val="hybridMultilevel"/>
     <w:tmpl w:val="D278C7EC"/>
@@ -6267,7 +6893,7 @@
       </w:pPr>
     </w:lvl>
   </w:abstractNum>
-  <w:abstractNum w:abstractNumId="14">
+  <w:abstractNum w:abstractNumId="15">
     <w:nsid w:val="5D6E032A"/>
     <w:multiLevelType w:val="multilevel"/>
     <w:tmpl w:val="E8A6BAB2"/>
@@ -6382,7 +7008,7 @@
       </w:rPr>
     </w:lvl>
   </w:abstractNum>
-  <w:abstractNum w:abstractNumId="15">
+  <w:abstractNum w:abstractNumId="16">
     <w:nsid w:val="70746D95"/>
     <w:multiLevelType w:val="hybridMultilevel"/>
     <w:tmpl w:val="E8F6E4C8"/>
@@ -6471,7 +7097,7 @@
       </w:pPr>
     </w:lvl>
   </w:abstractNum>
-  <w:abstractNum w:abstractNumId="16">
+  <w:abstractNum w:abstractNumId="17">
     <w:nsid w:val="72DD4680"/>
     <w:multiLevelType w:val="hybridMultilevel"/>
     <w:tmpl w:val="2B746C94"/>
@@ -6564,7 +7190,7 @@
     <w:abstractNumId w:val="2"/>
   </w:num>
   <w:num w:numId="2">
-    <w:abstractNumId w:val="15"/>
+    <w:abstractNumId w:val="16"/>
   </w:num>
   <w:num w:numId="3">
     <w:abstractNumId w:val="0"/>
@@ -6576,19 +7202,19 @@
     <w:abstractNumId w:val="6"/>
   </w:num>
   <w:num w:numId="6">
-    <w:abstractNumId w:val="12"/>
+    <w:abstractNumId w:val="13"/>
   </w:num>
   <w:num w:numId="7">
-    <w:abstractNumId w:val="9"/>
+    <w:abstractNumId w:val="10"/>
   </w:num>
   <w:num w:numId="8">
-    <w:abstractNumId w:val="13"/>
+    <w:abstractNumId w:val="14"/>
   </w:num>
   <w:num w:numId="9">
-    <w:abstractNumId w:val="16"/>
+    <w:abstractNumId w:val="17"/>
   </w:num>
   <w:num w:numId="10">
-    <w:abstractNumId w:val="14"/>
+    <w:abstractNumId w:val="15"/>
   </w:num>
   <w:num w:numId="11">
     <w:abstractNumId w:val="5"/>
@@ -6600,10 +7226,10 @@
     <w:abstractNumId w:val="1"/>
   </w:num>
   <w:num w:numId="14">
-    <w:abstractNumId w:val="11"/>
+    <w:abstractNumId w:val="12"/>
   </w:num>
   <w:num w:numId="15">
-    <w:abstractNumId w:val="10"/>
+    <w:abstractNumId w:val="11"/>
   </w:num>
   <w:num w:numId="16">
     <w:abstractNumId w:val="3"/>
@@ -6611,11 +7237,14 @@
   <w:num w:numId="17">
     <w:abstractNumId w:val="8"/>
   </w:num>
+  <w:num w:numId="18">
+    <w:abstractNumId w:val="9"/>
+  </w:num>
 </w:numbering>
 </file>
 
 <file path=word/styles.xml><?xml version="1.0" encoding="utf-8"?>
-<w:styles xmlns:mc="http://schemas.openxmlformats.org/markup-compatibility/2006" xmlns:r="http://schemas.openxmlformats.org/officeDocument/2006/relationships" xmlns:w="http://schemas.openxmlformats.org/wordprocessingml/2006/main" xmlns:w14="http://schemas.microsoft.com/office/word/2010/wordml" xmlns:w15="http://schemas.microsoft.com/office/word/2012/wordml" mc:Ignorable="w14 w15">
+<w:styles xmlns:mc="http://schemas.openxmlformats.org/markup-compatibility/2006" xmlns:r="http://schemas.openxmlformats.org/officeDocument/2006/relationships" xmlns:w="http://schemas.openxmlformats.org/wordprocessingml/2006/main" xmlns:w14="http://schemas.microsoft.com/office/word/2010/wordml" mc:Ignorable="w14">
   <w:docDefaults>
     <w:rPrDefault>
       <w:rPr>
@@ -6631,378 +7260,345 @@
       </w:pPr>
     </w:pPrDefault>
   </w:docDefaults>
-  <w:latentStyles w:defLockedState="0" w:defUIPriority="99" w:defSemiHidden="0" w:defUnhideWhenUsed="0" w:defQFormat="0" w:count="371">
-    <w:lsdException w:name="Normal" w:uiPriority="0" w:qFormat="1"/>
-    <w:lsdException w:name="heading 1" w:uiPriority="9" w:qFormat="1"/>
-    <w:lsdException w:name="heading 2" w:semiHidden="1" w:uiPriority="9" w:unhideWhenUsed="1" w:qFormat="1"/>
-    <w:lsdException w:name="heading 3" w:semiHidden="1" w:uiPriority="9" w:unhideWhenUsed="1" w:qFormat="1"/>
-    <w:lsdException w:name="heading 4" w:semiHidden="1" w:uiPriority="9" w:unhideWhenUsed="1" w:qFormat="1"/>
-    <w:lsdException w:name="heading 5" w:semiHidden="1" w:uiPriority="9" w:unhideWhenUsed="1" w:qFormat="1"/>
-    <w:lsdException w:name="heading 6" w:semiHidden="1" w:uiPriority="9" w:unhideWhenUsed="1" w:qFormat="1"/>
-    <w:lsdException w:name="heading 7" w:semiHidden="1" w:uiPriority="9" w:unhideWhenUsed="1" w:qFormat="1"/>
-    <w:lsdException w:name="heading 8" w:semiHidden="1" w:uiPriority="9" w:unhideWhenUsed="1" w:qFormat="1"/>
-    <w:lsdException w:name="heading 9" w:semiHidden="1" w:uiPriority="9" w:unhideWhenUsed="1" w:qFormat="1"/>
-    <w:lsdException w:name="index 1" w:semiHidden="1" w:unhideWhenUsed="1"/>
-    <w:lsdException w:name="index 2" w:semiHidden="1" w:unhideWhenUsed="1"/>
-    <w:lsdException w:name="index 3" w:semiHidden="1" w:unhideWhenUsed="1"/>
-    <w:lsdException w:name="index 4" w:semiHidden="1" w:unhideWhenUsed="1"/>
-    <w:lsdException w:name="index 5" w:semiHidden="1" w:unhideWhenUsed="1"/>
-    <w:lsdException w:name="index 6" w:semiHidden="1" w:unhideWhenUsed="1"/>
-    <w:lsdException w:name="index 7" w:semiHidden="1" w:unhideWhenUsed="1"/>
-    <w:lsdException w:name="index 8" w:semiHidden="1" w:unhideWhenUsed="1"/>
-    <w:lsdException w:name="index 9" w:semiHidden="1" w:unhideWhenUsed="1"/>
-    <w:lsdException w:name="toc 1" w:semiHidden="1" w:uiPriority="39" w:unhideWhenUsed="1"/>
-    <w:lsdException w:name="toc 2" w:semiHidden="1" w:uiPriority="39" w:unhideWhenUsed="1"/>
-    <w:lsdException w:name="toc 3" w:semiHidden="1" w:uiPriority="39" w:unhideWhenUsed="1"/>
-    <w:lsdException w:name="toc 4" w:semiHidden="1" w:uiPriority="39" w:unhideWhenUsed="1"/>
-    <w:lsdException w:name="toc 5" w:semiHidden="1" w:uiPriority="39" w:unhideWhenUsed="1"/>
-    <w:lsdException w:name="toc 6" w:semiHidden="1" w:uiPriority="39" w:unhideWhenUsed="1"/>
-    <w:lsdException w:name="toc 7" w:semiHidden="1" w:uiPriority="39" w:unhideWhenUsed="1"/>
-    <w:lsdException w:name="toc 8" w:semiHidden="1" w:uiPriority="39" w:unhideWhenUsed="1"/>
-    <w:lsdException w:name="toc 9" w:semiHidden="1" w:uiPriority="39" w:unhideWhenUsed="1"/>
-    <w:lsdException w:name="Normal Indent" w:semiHidden="1" w:unhideWhenUsed="1"/>
-    <w:lsdException w:name="footnote text" w:semiHidden="1" w:unhideWhenUsed="1"/>
-    <w:lsdException w:name="annotation text" w:semiHidden="1" w:unhideWhenUsed="1"/>
-    <w:lsdException w:name="header" w:semiHidden="1" w:unhideWhenUsed="1"/>
-    <w:lsdException w:name="footer" w:semiHidden="1" w:unhideWhenUsed="1"/>
-    <w:lsdException w:name="index heading" w:semiHidden="1" w:unhideWhenUsed="1"/>
-    <w:lsdException w:name="caption" w:semiHidden="1" w:uiPriority="35" w:unhideWhenUsed="1" w:qFormat="1"/>
-    <w:lsdException w:name="table of figures" w:semiHidden="1" w:unhideWhenUsed="1"/>
-    <w:lsdException w:name="envelope address" w:semiHidden="1" w:unhideWhenUsed="1"/>
-    <w:lsdException w:name="envelope return" w:semiHidden="1" w:unhideWhenUsed="1"/>
-    <w:lsdException w:name="footnote reference" w:semiHidden="1" w:unhideWhenUsed="1"/>
-    <w:lsdException w:name="annotation reference" w:semiHidden="1" w:unhideWhenUsed="1"/>
-    <w:lsdException w:name="line number" w:semiHidden="1" w:unhideWhenUsed="1"/>
-    <w:lsdException w:name="page number" w:semiHidden="1" w:unhideWhenUsed="1"/>
-    <w:lsdException w:name="endnote reference" w:semiHidden="1" w:unhideWhenUsed="1"/>
-    <w:lsdException w:name="endnote text" w:semiHidden="1" w:unhideWhenUsed="1"/>
-    <w:lsdException w:name="table of authorities" w:semiHidden="1" w:unhideWhenUsed="1"/>
-    <w:lsdException w:name="macro" w:semiHidden="1" w:unhideWhenUsed="1"/>
-    <w:lsdException w:name="toa heading" w:semiHidden="1" w:unhideWhenUsed="1"/>
-    <w:lsdException w:name="List" w:semiHidden="1" w:unhideWhenUsed="1"/>
-    <w:lsdException w:name="List Bullet" w:semiHidden="1" w:unhideWhenUsed="1"/>
-    <w:lsdException w:name="List Number" w:semiHidden="1" w:unhideWhenUsed="1"/>
-    <w:lsdException w:name="List 2" w:semiHidden="1" w:unhideWhenUsed="1"/>
-    <w:lsdException w:name="List 3" w:semiHidden="1" w:unhideWhenUsed="1"/>
-    <w:lsdException w:name="List 4" w:semiHidden="1" w:unhideWhenUsed="1"/>
-    <w:lsdException w:name="List 5" w:semiHidden="1" w:unhideWhenUsed="1"/>
-    <w:lsdException w:name="List Bullet 2" w:semiHidden="1" w:unhideWhenUsed="1"/>
-    <w:lsdException w:name="List Bullet 3" w:semiHidden="1" w:unhideWhenUsed="1"/>
-    <w:lsdException w:name="List Bullet 4" w:semiHidden="1" w:unhideWhenUsed="1"/>
-    <w:lsdException w:name="List Bullet 5" w:semiHidden="1" w:unhideWhenUsed="1"/>
-    <w:lsdException w:name="List Number 2" w:semiHidden="1" w:unhideWhenUsed="1"/>
-    <w:lsdException w:name="List Number 3" w:semiHidden="1" w:unhideWhenUsed="1"/>
-    <w:lsdException w:name="List Number 4" w:semiHidden="1" w:unhideWhenUsed="1"/>
-    <w:lsdException w:name="List Number 5" w:semiHidden="1" w:unhideWhenUsed="1"/>
-    <w:lsdException w:name="Title" w:uiPriority="10" w:qFormat="1"/>
-    <w:lsdException w:name="Closing" w:semiHidden="1" w:unhideWhenUsed="1"/>
-    <w:lsdException w:name="Signature" w:semiHidden="1" w:unhideWhenUsed="1"/>
-    <w:lsdException w:name="Default Paragraph Font" w:semiHidden="1" w:uiPriority="1" w:unhideWhenUsed="1"/>
-    <w:lsdException w:name="Body Text" w:semiHidden="1" w:unhideWhenUsed="1"/>
-    <w:lsdException w:name="Body Text Indent" w:semiHidden="1" w:unhideWhenUsed="1"/>
-    <w:lsdException w:name="List Continue" w:semiHidden="1" w:unhideWhenUsed="1"/>
-    <w:lsdException w:name="List Continue 2" w:semiHidden="1" w:unhideWhenUsed="1"/>
-    <w:lsdException w:name="List Continue 3" w:semiHidden="1" w:unhideWhenUsed="1"/>
-    <w:lsdException w:name="List Continue 4" w:semiHidden="1" w:unhideWhenUsed="1"/>
-    <w:lsdException w:name="List Continue 5" w:semiHidden="1" w:unhideWhenUsed="1"/>
-    <w:lsdException w:name="Message Header" w:semiHidden="1" w:unhideWhenUsed="1"/>
-    <w:lsdException w:name="Subtitle" w:uiPriority="11" w:qFormat="1"/>
-    <w:lsdException w:name="Salutation" w:semiHidden="1" w:unhideWhenUsed="1"/>
-    <w:lsdException w:name="Date" w:semiHidden="1" w:unhideWhenUsed="1"/>
-    <w:lsdException w:name="Body Text First Indent" w:semiHidden="1" w:unhideWhenUsed="1"/>
-    <w:lsdException w:name="Body Text First Indent 2" w:semiHidden="1" w:unhideWhenUsed="1"/>
-    <w:lsdException w:name="Note Heading" w:semiHidden="1" w:unhideWhenUsed="1"/>
-    <w:lsdException w:name="Body Text 2" w:semiHidden="1" w:unhideWhenUsed="1"/>
-    <w:lsdException w:name="Body Text 3" w:semiHidden="1" w:unhideWhenUsed="1"/>
-    <w:lsdException w:name="Body Text Indent 2" w:semiHidden="1" w:unhideWhenUsed="1"/>
-    <w:lsdException w:name="Body Text Indent 3" w:semiHidden="1" w:unhideWhenUsed="1"/>
-    <w:lsdException w:name="Block Text" w:semiHidden="1" w:unhideWhenUsed="1"/>
-    <w:lsdException w:name="Hyperlink" w:semiHidden="1" w:unhideWhenUsed="1"/>
-    <w:lsdException w:name="FollowedHyperlink" w:semiHidden="1" w:unhideWhenUsed="1"/>
-    <w:lsdException w:name="Strong" w:uiPriority="22" w:qFormat="1"/>
-    <w:lsdException w:name="Emphasis" w:uiPriority="20" w:qFormat="1"/>
-    <w:lsdException w:name="Document Map" w:semiHidden="1" w:unhideWhenUsed="1"/>
-    <w:lsdException w:name="Plain Text" w:semiHidden="1" w:unhideWhenUsed="1"/>
-    <w:lsdException w:name="E-mail Signature" w:semiHidden="1" w:unhideWhenUsed="1"/>
-    <w:lsdException w:name="HTML Top of Form" w:semiHidden="1" w:unhideWhenUsed="1"/>
-    <w:lsdException w:name="HTML Bottom of Form" w:semiHidden="1" w:unhideWhenUsed="1"/>
-    <w:lsdException w:name="Normal (Web)" w:semiHidden="1" w:unhideWhenUsed="1"/>
-    <w:lsdException w:name="HTML Acronym" w:semiHidden="1" w:unhideWhenUsed="1"/>
-    <w:lsdException w:name="HTML Address" w:semiHidden="1" w:unhideWhenUsed="1"/>
-    <w:lsdException w:name="HTML Cite" w:semiHidden="1" w:unhideWhenUsed="1"/>
-    <w:lsdException w:name="HTML Code" w:semiHidden="1" w:unhideWhenUsed="1"/>
-    <w:lsdException w:name="HTML Definition" w:semiHidden="1" w:unhideWhenUsed="1"/>
-    <w:lsdException w:name="HTML Keyboard" w:semiHidden="1" w:unhideWhenUsed="1"/>
-    <w:lsdException w:name="HTML Preformatted" w:semiHidden="1" w:unhideWhenUsed="1"/>
-    <w:lsdException w:name="HTML Sample" w:semiHidden="1" w:unhideWhenUsed="1"/>
-    <w:lsdException w:name="HTML Typewriter" w:semiHidden="1" w:unhideWhenUsed="1"/>
-    <w:lsdException w:name="HTML Variable" w:semiHidden="1" w:unhideWhenUsed="1"/>
-    <w:lsdException w:name="Normal Table" w:semiHidden="1" w:unhideWhenUsed="1"/>
-    <w:lsdException w:name="annotation subject" w:semiHidden="1" w:unhideWhenUsed="1"/>
-    <w:lsdException w:name="No List" w:semiHidden="1" w:unhideWhenUsed="1"/>
-    <w:lsdException w:name="Outline List 1" w:semiHidden="1" w:unhideWhenUsed="1"/>
-    <w:lsdException w:name="Outline List 2" w:semiHidden="1" w:unhideWhenUsed="1"/>
-    <w:lsdException w:name="Outline List 3" w:semiHidden="1" w:unhideWhenUsed="1"/>
-    <w:lsdException w:name="Table Simple 1" w:semiHidden="1" w:unhideWhenUsed="1"/>
-    <w:lsdException w:name="Table Simple 2" w:semiHidden="1" w:unhideWhenUsed="1"/>
-    <w:lsdException w:name="Table Simple 3" w:semiHidden="1" w:unhideWhenUsed="1"/>
-    <w:lsdException w:name="Table Classic 1" w:semiHidden="1" w:unhideWhenUsed="1"/>
-    <w:lsdException w:name="Table Classic 2" w:semiHidden="1" w:unhideWhenUsed="1"/>
-    <w:lsdException w:name="Table Classic 3" w:semiHidden="1" w:unhideWhenUsed="1"/>
-    <w:lsdException w:name="Table Classic 4" w:semiHidden="1" w:unhideWhenUsed="1"/>
-    <w:lsdException w:name="Table Colorful 1" w:semiHidden="1" w:unhideWhenUsed="1"/>
-    <w:lsdException w:name="Table Colorful 2" w:semiHidden="1" w:unhideWhenUsed="1"/>
-    <w:lsdException w:name="Table Colorful 3" w:semiHidden="1" w:unhideWhenUsed="1"/>
-    <w:lsdException w:name="Table Columns 1" w:semiHidden="1" w:unhideWhenUsed="1"/>
-    <w:lsdException w:name="Table Columns 2" w:semiHidden="1" w:unhideWhenUsed="1"/>
-    <w:lsdException w:name="Table Columns 3" w:semiHidden="1" w:unhideWhenUsed="1"/>
-    <w:lsdException w:name="Table Columns 4" w:semiHidden="1" w:unhideWhenUsed="1"/>
-    <w:lsdException w:name="Table Columns 5" w:semiHidden="1" w:unhideWhenUsed="1"/>
-    <w:lsdException w:name="Table Grid 1" w:semiHidden="1" w:unhideWhenUsed="1"/>
-    <w:lsdException w:name="Table Grid 2" w:semiHidden="1" w:unhideWhenUsed="1"/>
-    <w:lsdException w:name="Table Grid 3" w:semiHidden="1" w:unhideWhenUsed="1"/>
-    <w:lsdException w:name="Table Grid 4" w:semiHidden="1" w:unhideWhenUsed="1"/>
-    <w:lsdException w:name="Table Grid 5" w:semiHidden="1" w:unhideWhenUsed="1"/>
-    <w:lsdException w:name="Table Grid 6" w:semiHidden="1" w:unhideWhenUsed="1"/>
-    <w:lsdException w:name="Table Grid 7" w:semiHidden="1" w:unhideWhenUsed="1"/>
-    <w:lsdException w:name="Table Grid 8" w:semiHidden="1" w:unhideWhenUsed="1"/>
-    <w:lsdException w:name="Table List 1" w:semiHidden="1" w:unhideWhenUsed="1"/>
-    <w:lsdException w:name="Table List 2" w:semiHidden="1" w:unhideWhenUsed="1"/>
-    <w:lsdException w:name="Table List 3" w:semiHidden="1" w:unhideWhenUsed="1"/>
-    <w:lsdException w:name="Table List 4" w:semiHidden="1" w:unhideWhenUsed="1"/>
-    <w:lsdException w:name="Table List 5" w:semiHidden="1" w:unhideWhenUsed="1"/>
-    <w:lsdException w:name="Table List 6" w:semiHidden="1" w:unhideWhenUsed="1"/>
-    <w:lsdException w:name="Table List 7" w:semiHidden="1" w:unhideWhenUsed="1"/>
-    <w:lsdException w:name="Table List 8" w:semiHidden="1" w:unhideWhenUsed="1"/>
-    <w:lsdException w:name="Table 3D effects 1" w:semiHidden="1" w:unhideWhenUsed="1"/>
-    <w:lsdException w:name="Table 3D effects 2" w:semiHidden="1" w:unhideWhenUsed="1"/>
-    <w:lsdException w:name="Table 3D effects 3" w:semiHidden="1" w:unhideWhenUsed="1"/>
-    <w:lsdException w:name="Table Contemporary" w:semiHidden="1" w:unhideWhenUsed="1"/>
-    <w:lsdException w:name="Table Elegant" w:semiHidden="1" w:unhideWhenUsed="1"/>
-    <w:lsdException w:name="Table Professional" w:semiHidden="1" w:unhideWhenUsed="1"/>
-    <w:lsdException w:name="Table Subtle 1" w:semiHidden="1" w:unhideWhenUsed="1"/>
-    <w:lsdException w:name="Table Subtle 2" w:semiHidden="1" w:unhideWhenUsed="1"/>
-    <w:lsdException w:name="Table Web 1" w:semiHidden="1" w:unhideWhenUsed="1"/>
-    <w:lsdException w:name="Table Web 2" w:semiHidden="1" w:unhideWhenUsed="1"/>
-    <w:lsdException w:name="Table Web 3" w:semiHidden="1" w:unhideWhenUsed="1"/>
-    <w:lsdException w:name="Balloon Text" w:semiHidden="1" w:unhideWhenUsed="1"/>
-    <w:lsdException w:name="Table Grid" w:uiPriority="59"/>
-    <w:lsdException w:name="Table Theme" w:semiHidden="1" w:unhideWhenUsed="1"/>
-    <w:lsdException w:name="Placeholder Text" w:semiHidden="1"/>
-    <w:lsdException w:name="No Spacing" w:uiPriority="1" w:qFormat="1"/>
-    <w:lsdException w:name="Light Shading" w:uiPriority="60"/>
-    <w:lsdException w:name="Light List" w:uiPriority="61"/>
-    <w:lsdException w:name="Light Grid" w:uiPriority="62"/>
-    <w:lsdException w:name="Medium Shading 1" w:uiPriority="63"/>
-    <w:lsdException w:name="Medium Shading 2" w:uiPriority="64"/>
-    <w:lsdException w:name="Medium List 1" w:uiPriority="65"/>
-    <w:lsdException w:name="Medium List 2" w:uiPriority="66"/>
-    <w:lsdException w:name="Medium Grid 1" w:uiPriority="67"/>
-    <w:lsdException w:name="Medium Grid 2" w:uiPriority="68"/>
-    <w:lsdException w:name="Medium Grid 3" w:uiPriority="69"/>
-    <w:lsdException w:name="Dark List" w:uiPriority="70"/>
-    <w:lsdException w:name="Colorful Shading" w:uiPriority="71"/>
-    <w:lsdException w:name="Colorful List" w:uiPriority="72"/>
-    <w:lsdException w:name="Colorful Grid" w:uiPriority="73"/>
-    <w:lsdException w:name="Light Shading Accent 1" w:uiPriority="60"/>
-    <w:lsdException w:name="Light List Accent 1" w:uiPriority="61"/>
-    <w:lsdException w:name="Light Grid Accent 1" w:uiPriority="62"/>
-    <w:lsdException w:name="Medium Shading 1 Accent 1" w:uiPriority="63"/>
-    <w:lsdException w:name="Medium Shading 2 Accent 1" w:uiPriority="64"/>
-    <w:lsdException w:name="Medium List 1 Accent 1" w:uiPriority="65"/>
-    <w:lsdException w:name="Revision" w:semiHidden="1"/>
-    <w:lsdException w:name="List Paragraph" w:uiPriority="34" w:qFormat="1"/>
-    <w:lsdException w:name="Quote" w:uiPriority="29" w:qFormat="1"/>
-    <w:lsdException w:name="Intense Quote" w:uiPriority="30" w:qFormat="1"/>
-    <w:lsdException w:name="Medium List 2 Accent 1" w:uiPriority="66"/>
-    <w:lsdException w:name="Medium Grid 1 Accent 1" w:uiPriority="67"/>
-    <w:lsdException w:name="Medium Grid 2 Accent 1" w:uiPriority="68"/>
-    <w:lsdException w:name="Medium Grid 3 Accent 1" w:uiPriority="69"/>
-    <w:lsdException w:name="Dark List Accent 1" w:uiPriority="70"/>
-    <w:lsdException w:name="Colorful Shading Accent 1" w:uiPriority="71"/>
-    <w:lsdException w:name="Colorful List Accent 1" w:uiPriority="72"/>
-    <w:lsdException w:name="Colorful Grid Accent 1" w:uiPriority="73"/>
-    <w:lsdException w:name="Light Shading Accent 2" w:uiPriority="60"/>
-    <w:lsdException w:name="Light List Accent 2" w:uiPriority="61"/>
-    <w:lsdException w:name="Light Grid Accent 2" w:uiPriority="62"/>
-    <w:lsdException w:name="Medium Shading 1 Accent 2" w:uiPriority="63"/>
-    <w:lsdException w:name="Medium Shading 2 Accent 2" w:uiPriority="64"/>
-    <w:lsdException w:name="Medium List 1 Accent 2" w:uiPriority="65"/>
-    <w:lsdException w:name="Medium List 2 Accent 2" w:uiPriority="66"/>
-    <w:lsdException w:name="Medium Grid 1 Accent 2" w:uiPriority="67"/>
-    <w:lsdException w:name="Medium Grid 2 Accent 2" w:uiPriority="68"/>
-    <w:lsdException w:name="Medium Grid 3 Accent 2" w:uiPriority="69"/>
-    <w:lsdException w:name="Dark List Accent 2" w:uiPriority="70"/>
-    <w:lsdException w:name="Colorful Shading Accent 2" w:uiPriority="71"/>
-    <w:lsdException w:name="Colorful List Accent 2" w:uiPriority="72"/>
-    <w:lsdException w:name="Colorful Grid Accent 2" w:uiPriority="73"/>
-    <w:lsdException w:name="Light Shading Accent 3" w:uiPriority="60"/>
-    <w:lsdException w:name="Light List Accent 3" w:uiPriority="61"/>
-    <w:lsdException w:name="Light Grid Accent 3" w:uiPriority="62"/>
-    <w:lsdException w:name="Medium Shading 1 Accent 3" w:uiPriority="63"/>
-    <w:lsdException w:name="Medium Shading 2 Accent 3" w:uiPriority="64"/>
-    <w:lsdException w:name="Medium List 1 Accent 3" w:uiPriority="65"/>
-    <w:lsdException w:name="Medium List 2 Accent 3" w:uiPriority="66"/>
-    <w:lsdException w:name="Medium Grid 1 Accent 3" w:uiPriority="67"/>
-    <w:lsdException w:name="Medium Grid 2 Accent 3" w:uiPriority="68"/>
-    <w:lsdException w:name="Medium Grid 3 Accent 3" w:uiPriority="69"/>
-    <w:lsdException w:name="Dark List Accent 3" w:uiPriority="70"/>
-    <w:lsdException w:name="Colorful Shading Accent 3" w:uiPriority="71"/>
-    <w:lsdException w:name="Colorful List Accent 3" w:uiPriority="72"/>
-    <w:lsdException w:name="Colorful Grid Accent 3" w:uiPriority="73"/>
-    <w:lsdException w:name="Light Shading Accent 4" w:uiPriority="60"/>
-    <w:lsdException w:name="Light List Accent 4" w:uiPriority="61"/>
-    <w:lsdException w:name="Light Grid Accent 4" w:uiPriority="62"/>
-    <w:lsdException w:name="Medium Shading 1 Accent 4" w:uiPriority="63"/>
-    <w:lsdException w:name="Medium Shading 2 Accent 4" w:uiPriority="64"/>
-    <w:lsdException w:name="Medium List 1 Accent 4" w:uiPriority="65"/>
-    <w:lsdException w:name="Medium List 2 Accent 4" w:uiPriority="66"/>
-    <w:lsdException w:name="Medium Grid 1 Accent 4" w:uiPriority="67"/>
-    <w:lsdException w:name="Medium Grid 2 Accent 4" w:uiPriority="68"/>
-    <w:lsdException w:name="Medium Grid 3 Accent 4" w:uiPriority="69"/>
-    <w:lsdException w:name="Dark List Accent 4" w:uiPriority="70"/>
-    <w:lsdException w:name="Colorful Shading Accent 4" w:uiPriority="71"/>
-    <w:lsdException w:name="Colorful List Accent 4" w:uiPriority="72"/>
-    <w:lsdException w:name="Colorful Grid Accent 4" w:uiPriority="73"/>
-    <w:lsdException w:name="Light Shading Accent 5" w:uiPriority="60"/>
-    <w:lsdException w:name="Light List Accent 5" w:uiPriority="61"/>
-    <w:lsdException w:name="Light Grid Accent 5" w:uiPriority="62"/>
-    <w:lsdException w:name="Medium Shading 1 Accent 5" w:uiPriority="63"/>
-    <w:lsdException w:name="Medium Shading 2 Accent 5" w:uiPriority="64"/>
-    <w:lsdException w:name="Medium List 1 Accent 5" w:uiPriority="65"/>
-    <w:lsdException w:name="Medium List 2 Accent 5" w:uiPriority="66"/>
-    <w:lsdException w:name="Medium Grid 1 Accent 5" w:uiPriority="67"/>
-    <w:lsdException w:name="Medium Grid 2 Accent 5" w:uiPriority="68"/>
-    <w:lsdException w:name="Medium Grid 3 Accent 5" w:uiPriority="69"/>
-    <w:lsdException w:name="Dark List Accent 5" w:uiPriority="70"/>
-    <w:lsdException w:name="Colorful Shading Accent 5" w:uiPriority="71"/>
-    <w:lsdException w:name="Colorful List Accent 5" w:uiPriority="72"/>
-    <w:lsdException w:name="Colorful Grid Accent 5" w:uiPriority="73"/>
-    <w:lsdException w:name="Light Shading Accent 6" w:uiPriority="60"/>
-    <w:lsdException w:name="Light List Accent 6" w:uiPriority="61"/>
-    <w:lsdException w:name="Light Grid Accent 6" w:uiPriority="62"/>
-    <w:lsdException w:name="Medium Shading 1 Accent 6" w:uiPriority="63"/>
-    <w:lsdException w:name="Medium Shading 2 Accent 6" w:uiPriority="64"/>
-    <w:lsdException w:name="Medium List 1 Accent 6" w:uiPriority="65"/>
-    <w:lsdException w:name="Medium List 2 Accent 6" w:uiPriority="66"/>
-    <w:lsdException w:name="Medium Grid 1 Accent 6" w:uiPriority="67"/>
-    <w:lsdException w:name="Medium Grid 2 Accent 6" w:uiPriority="68"/>
-    <w:lsdException w:name="Medium Grid 3 Accent 6" w:uiPriority="69"/>
-    <w:lsdException w:name="Dark List Accent 6" w:uiPriority="70"/>
-    <w:lsdException w:name="Colorful Shading Accent 6" w:uiPriority="71"/>
-    <w:lsdException w:name="Colorful List Accent 6" w:uiPriority="72"/>
-    <w:lsdException w:name="Colorful Grid Accent 6" w:uiPriority="73"/>
-    <w:lsdException w:name="Subtle Emphasis" w:uiPriority="19" w:qFormat="1"/>
-    <w:lsdException w:name="Intense Emphasis" w:uiPriority="21" w:qFormat="1"/>
-    <w:lsdException w:name="Subtle Reference" w:uiPriority="31" w:qFormat="1"/>
-    <w:lsdException w:name="Intense Reference" w:uiPriority="32" w:qFormat="1"/>
-    <w:lsdException w:name="Book Title" w:uiPriority="33" w:qFormat="1"/>
-    <w:lsdException w:name="Bibliography" w:semiHidden="1" w:uiPriority="37" w:unhideWhenUsed="1"/>
-    <w:lsdException w:name="TOC Heading" w:semiHidden="1" w:uiPriority="39" w:unhideWhenUsed="1" w:qFormat="1"/>
-    <w:lsdException w:name="Plain Table 1" w:uiPriority="41"/>
-    <w:lsdException w:name="Plain Table 2" w:uiPriority="42"/>
-    <w:lsdException w:name="Plain Table 3" w:uiPriority="43"/>
-    <w:lsdException w:name="Plain Table 4" w:uiPriority="44"/>
-    <w:lsdException w:name="Plain Table 5" w:uiPriority="45"/>
-    <w:lsdException w:name="Grid Table Light" w:uiPriority="40"/>
-    <w:lsdException w:name="Grid Table 1 Light" w:uiPriority="46"/>
-    <w:lsdException w:name="Grid Table 2" w:uiPriority="47"/>
-    <w:lsdException w:name="Grid Table 3" w:uiPriority="48"/>
-    <w:lsdException w:name="Grid Table 4" w:uiPriority="49"/>
-    <w:lsdException w:name="Grid Table 5 Dark" w:uiPriority="50"/>
-    <w:lsdException w:name="Grid Table 6 Colorful" w:uiPriority="51"/>
-    <w:lsdException w:name="Grid Table 7 Colorful" w:uiPriority="52"/>
-    <w:lsdException w:name="Grid Table 1 Light Accent 1" w:uiPriority="46"/>
-    <w:lsdException w:name="Grid Table 2 Accent 1" w:uiPriority="47"/>
-    <w:lsdException w:name="Grid Table 3 Accent 1" w:uiPriority="48"/>
-    <w:lsdException w:name="Grid Table 4 Accent 1" w:uiPriority="49"/>
-    <w:lsdException w:name="Grid Table 5 Dark Accent 1" w:uiPriority="50"/>
-    <w:lsdException w:name="Grid Table 6 Colorful Accent 1" w:uiPriority="51"/>
-    <w:lsdException w:name="Grid Table 7 Colorful Accent 1" w:uiPriority="52"/>
-    <w:lsdException w:name="Grid Table 1 Light Accent 2" w:uiPriority="46"/>
-    <w:lsdException w:name="Grid Table 2 Accent 2" w:uiPriority="47"/>
-    <w:lsdException w:name="Grid Table 3 Accent 2" w:uiPriority="48"/>
-    <w:lsdException w:name="Grid Table 4 Accent 2" w:uiPriority="49"/>
-    <w:lsdException w:name="Grid Table 5 Dark Accent 2" w:uiPriority="50"/>
-    <w:lsdException w:name="Grid Table 6 Colorful Accent 2" w:uiPriority="51"/>
-    <w:lsdException w:name="Grid Table 7 Colorful Accent 2" w:uiPriority="52"/>
-    <w:lsdException w:name="Grid Table 1 Light Accent 3" w:uiPriority="46"/>
-    <w:lsdException w:name="Grid Table 2 Accent 3" w:uiPriority="47"/>
-    <w:lsdException w:name="Grid Table 3 Accent 3" w:uiPriority="48"/>
-    <w:lsdException w:name="Grid Table 4 Accent 3" w:uiPriority="49"/>
-    <w:lsdException w:name="Grid Table 5 Dark Accent 3" w:uiPriority="50"/>
-    <w:lsdException w:name="Grid Table 6 Colorful Accent 3" w:uiPriority="51"/>
-    <w:lsdException w:name="Grid Table 7 Colorful Accent 3" w:uiPriority="52"/>
-    <w:lsdException w:name="Grid Table 1 Light Accent 4" w:uiPriority="46"/>
-    <w:lsdException w:name="Grid Table 2 Accent 4" w:uiPriority="47"/>
-    <w:lsdException w:name="Grid Table 3 Accent 4" w:uiPriority="48"/>
-    <w:lsdException w:name="Grid Table 4 Accent 4" w:uiPriority="49"/>
-    <w:lsdException w:name="Grid Table 5 Dark Accent 4" w:uiPriority="50"/>
-    <w:lsdException w:name="Grid Table 6 Colorful Accent 4" w:uiPriority="51"/>
-    <w:lsdException w:name="Grid Table 7 Colorful Accent 4" w:uiPriority="52"/>
-    <w:lsdException w:name="Grid Table 1 Light Accent 5" w:uiPriority="46"/>
-    <w:lsdException w:name="Grid Table 2 Accent 5" w:uiPriority="47"/>
-    <w:lsdException w:name="Grid Table 3 Accent 5" w:uiPriority="48"/>
-    <w:lsdException w:name="Grid Table 4 Accent 5" w:uiPriority="49"/>
-    <w:lsdException w:name="Grid Table 5 Dark Accent 5" w:uiPriority="50"/>
-    <w:lsdException w:name="Grid Table 6 Colorful Accent 5" w:uiPriority="51"/>
-    <w:lsdException w:name="Grid Table 7 Colorful Accent 5" w:uiPriority="52"/>
-    <w:lsdException w:name="Grid Table 1 Light Accent 6" w:uiPriority="46"/>
-    <w:lsdException w:name="Grid Table 2 Accent 6" w:uiPriority="47"/>
-    <w:lsdException w:name="Grid Table 3 Accent 6" w:uiPriority="48"/>
-    <w:lsdException w:name="Grid Table 4 Accent 6" w:uiPriority="49"/>
-    <w:lsdException w:name="Grid Table 5 Dark Accent 6" w:uiPriority="50"/>
-    <w:lsdException w:name="Grid Table 6 Colorful Accent 6" w:uiPriority="51"/>
-    <w:lsdException w:name="Grid Table 7 Colorful Accent 6" w:uiPriority="52"/>
-    <w:lsdException w:name="List Table 1 Light" w:uiPriority="46"/>
-    <w:lsdException w:name="List Table 2" w:uiPriority="47"/>
-    <w:lsdException w:name="List Table 3" w:uiPriority="48"/>
-    <w:lsdException w:name="List Table 4" w:uiPriority="49"/>
-    <w:lsdException w:name="List Table 5 Dark" w:uiPriority="50"/>
-    <w:lsdException w:name="List Table 6 Colorful" w:uiPriority="51"/>
-    <w:lsdException w:name="List Table 7 Colorful" w:uiPriority="52"/>
-    <w:lsdException w:name="List Table 1 Light Accent 1" w:uiPriority="46"/>
-    <w:lsdException w:name="List Table 2 Accent 1" w:uiPriority="47"/>
-    <w:lsdException w:name="List Table 3 Accent 1" w:uiPriority="48"/>
-    <w:lsdException w:name="List Table 4 Accent 1" w:uiPriority="49"/>
-    <w:lsdException w:name="List Table 5 Dark Accent 1" w:uiPriority="50"/>
-    <w:lsdException w:name="List Table 6 Colorful Accent 1" w:uiPriority="51"/>
-    <w:lsdException w:name="List Table 7 Colorful Accent 1" w:uiPriority="52"/>
-    <w:lsdException w:name="List Table 1 Light Accent 2" w:uiPriority="46"/>
-    <w:lsdException w:name="List Table 2 Accent 2" w:uiPriority="47"/>
-    <w:lsdException w:name="List Table 3 Accent 2" w:uiPriority="48"/>
-    <w:lsdException w:name="List Table 4 Accent 2" w:uiPriority="49"/>
-    <w:lsdException w:name="List Table 5 Dark Accent 2" w:uiPriority="50"/>
-    <w:lsdException w:name="List Table 6 Colorful Accent 2" w:uiPriority="51"/>
-    <w:lsdException w:name="List Table 7 Colorful Accent 2" w:uiPriority="52"/>
-    <w:lsdException w:name="List Table 1 Light Accent 3" w:uiPriority="46"/>
-    <w:lsdException w:name="List Table 2 Accent 3" w:uiPriority="47"/>
-    <w:lsdException w:name="List Table 3 Accent 3" w:uiPriority="48"/>
-    <w:lsdException w:name="List Table 4 Accent 3" w:uiPriority="49"/>
-    <w:lsdException w:name="List Table 5 Dark Accent 3" w:uiPriority="50"/>
-    <w:lsdException w:name="List Table 6 Colorful Accent 3" w:uiPriority="51"/>
-    <w:lsdException w:name="List Table 7 Colorful Accent 3" w:uiPriority="52"/>
-    <w:lsdException w:name="List Table 1 Light Accent 4" w:uiPriority="46"/>
-    <w:lsdException w:name="List Table 2 Accent 4" w:uiPriority="47"/>
-    <w:lsdException w:name="List Table 3 Accent 4" w:uiPriority="48"/>
-    <w:lsdException w:name="List Table 4 Accent 4" w:uiPriority="49"/>
-    <w:lsdException w:name="List Table 5 Dark Accent 4" w:uiPriority="50"/>
-    <w:lsdException w:name="List Table 6 Colorful Accent 4" w:uiPriority="51"/>
-    <w:lsdException w:name="List Table 7 Colorful Accent 4" w:uiPriority="52"/>
-    <w:lsdException w:name="List Table 1 Light Accent 5" w:uiPriority="46"/>
-    <w:lsdException w:name="List Table 2 Accent 5" w:uiPriority="47"/>
-    <w:lsdException w:name="List Table 3 Accent 5" w:uiPriority="48"/>
-    <w:lsdException w:name="List Table 4 Accent 5" w:uiPriority="49"/>
-    <w:lsdException w:name="List Table 5 Dark Accent 5" w:uiPriority="50"/>
-    <w:lsdException w:name="List Table 6 Colorful Accent 5" w:uiPriority="51"/>
-    <w:lsdException w:name="List Table 7 Colorful Accent 5" w:uiPriority="52"/>
-    <w:lsdException w:name="List Table 1 Light Accent 6" w:uiPriority="46"/>
-    <w:lsdException w:name="List Table 2 Accent 6" w:uiPriority="47"/>
-    <w:lsdException w:name="List Table 3 Accent 6" w:uiPriority="48"/>
-    <w:lsdException w:name="List Table 4 Accent 6" w:uiPriority="49"/>
-    <w:lsdException w:name="List Table 5 Dark Accent 6" w:uiPriority="50"/>
-    <w:lsdException w:name="List Table 6 Colorful Accent 6" w:uiPriority="51"/>
-    <w:lsdException w:name="List Table 7 Colorful Accent 6" w:uiPriority="52"/>
+  <w:latentStyles w:defLockedState="0" w:defUIPriority="99" w:defSemiHidden="1" w:defUnhideWhenUsed="1" w:defQFormat="0" w:count="267">
+    <w:lsdException w:name="Normal" w:semiHidden="0" w:uiPriority="0" w:unhideWhenUsed="0" w:qFormat="1"/>
+    <w:lsdException w:name="heading 1" w:semiHidden="0" w:uiPriority="9" w:unhideWhenUsed="0" w:qFormat="1"/>
+    <w:lsdException w:name="heading 2" w:uiPriority="9" w:qFormat="1"/>
+    <w:lsdException w:name="heading 3" w:uiPriority="9" w:qFormat="1"/>
+    <w:lsdException w:name="heading 4" w:uiPriority="9" w:qFormat="1"/>
+    <w:lsdException w:name="heading 5" w:uiPriority="9" w:qFormat="1"/>
+    <w:lsdException w:name="heading 6" w:uiPriority="9" w:qFormat="1"/>
+    <w:lsdException w:name="heading 7" w:uiPriority="9" w:qFormat="1"/>
+    <w:lsdException w:name="heading 8" w:uiPriority="9" w:qFormat="1"/>
+    <w:lsdException w:name="heading 9" w:uiPriority="9" w:qFormat="1"/>
+    <w:lsdException w:name="toc 1" w:uiPriority="39"/>
+    <w:lsdException w:name="toc 2" w:uiPriority="39"/>
+    <w:lsdException w:name="toc 3" w:uiPriority="39"/>
+    <w:lsdException w:name="toc 4" w:uiPriority="39"/>
+    <w:lsdException w:name="toc 5" w:uiPriority="39"/>
+    <w:lsdException w:name="toc 6" w:uiPriority="39"/>
+    <w:lsdException w:name="toc 7" w:uiPriority="39"/>
+    <w:lsdException w:name="toc 8" w:uiPriority="39"/>
+    <w:lsdException w:name="toc 9" w:uiPriority="39"/>
+    <w:lsdException w:name="caption" w:uiPriority="35" w:qFormat="1"/>
+    <w:lsdException w:name="Title" w:semiHidden="0" w:uiPriority="10" w:unhideWhenUsed="0" w:qFormat="1"/>
+    <w:lsdException w:name="Default Paragraph Font" w:uiPriority="1"/>
+    <w:lsdException w:name="Subtitle" w:semiHidden="0" w:uiPriority="11" w:unhideWhenUsed="0" w:qFormat="1"/>
+    <w:lsdException w:name="Strong" w:semiHidden="0" w:uiPriority="22" w:unhideWhenUsed="0" w:qFormat="1"/>
+    <w:lsdException w:name="Emphasis" w:semiHidden="0" w:uiPriority="20" w:unhideWhenUsed="0" w:qFormat="1"/>
+    <w:lsdException w:name="Table Grid" w:semiHidden="0" w:uiPriority="59" w:unhideWhenUsed="0"/>
+    <w:lsdException w:name="Placeholder Text" w:unhideWhenUsed="0"/>
+    <w:lsdException w:name="No Spacing" w:semiHidden="0" w:uiPriority="1" w:unhideWhenUsed="0" w:qFormat="1"/>
+    <w:lsdException w:name="Light Shading" w:semiHidden="0" w:uiPriority="60" w:unhideWhenUsed="0"/>
+    <w:lsdException w:name="Light List" w:semiHidden="0" w:uiPriority="61" w:unhideWhenUsed="0"/>
+    <w:lsdException w:name="Light Grid" w:semiHidden="0" w:uiPriority="62" w:unhideWhenUsed="0"/>
+    <w:lsdException w:name="Medium Shading 1" w:semiHidden="0" w:uiPriority="63" w:unhideWhenUsed="0"/>
+    <w:lsdException w:name="Medium Shading 2" w:semiHidden="0" w:uiPriority="64" w:unhideWhenUsed="0"/>
+    <w:lsdException w:name="Medium List 1" w:semiHidden="0" w:uiPriority="65" w:unhideWhenUsed="0"/>
+    <w:lsdException w:name="Medium List 2" w:semiHidden="0" w:uiPriority="66" w:unhideWhenUsed="0"/>
+    <w:lsdException w:name="Medium Grid 1" w:semiHidden="0" w:uiPriority="67" w:unhideWhenUsed="0"/>
+    <w:lsdException w:name="Medium Grid 2" w:semiHidden="0" w:uiPriority="68" w:unhideWhenUsed="0"/>
+    <w:lsdException w:name="Medium Grid 3" w:semiHidden="0" w:uiPriority="69" w:unhideWhenUsed="0"/>
+    <w:lsdException w:name="Dark List" w:semiHidden="0" w:uiPriority="70" w:unhideWhenUsed="0"/>
+    <w:lsdException w:name="Colorful Shading" w:semiHidden="0" w:uiPriority="71" w:unhideWhenUsed="0"/>
+    <w:lsdException w:name="Colorful List" w:semiHidden="0" w:uiPriority="72" w:unhideWhenUsed="0"/>
+    <w:lsdException w:name="Colorful Grid" w:semiHidden="0" w:uiPriority="73" w:unhideWhenUsed="0"/>
+    <w:lsdException w:name="Light Shading Accent 1" w:semiHidden="0" w:uiPriority="60" w:unhideWhenUsed="0"/>
+    <w:lsdException w:name="Light List Accent 1" w:semiHidden="0" w:uiPriority="61" w:unhideWhenUsed="0"/>
+    <w:lsdException w:name="Light Grid Accent 1" w:semiHidden="0" w:uiPriority="62" w:unhideWhenUsed="0"/>
+    <w:lsdException w:name="Medium Shading 1 Accent 1" w:semiHidden="0" w:uiPriority="63" w:unhideWhenUsed="0"/>
+    <w:lsdException w:name="Medium Shading 2 Accent 1" w:semiHidden="0" w:uiPriority="64" w:unhideWhenUsed="0"/>
+    <w:lsdException w:name="Medium List 1 Accent 1" w:semiHidden="0" w:uiPriority="65" w:unhideWhenUsed="0"/>
+    <w:lsdException w:name="Revision" w:unhideWhenUsed="0"/>
+    <w:lsdException w:name="List Paragraph" w:semiHidden="0" w:uiPriority="34" w:unhideWhenUsed="0" w:qFormat="1"/>
+    <w:lsdException w:name="Quote" w:semiHidden="0" w:uiPriority="29" w:unhideWhenUsed="0" w:qFormat="1"/>
+    <w:lsdException w:name="Intense Quote" w:semiHidden="0" w:uiPriority="30" w:unhideWhenUsed="0" w:qFormat="1"/>
+    <w:lsdException w:name="Medium List 2 Accent 1" w:semiHidden="0" w:uiPriority="66" w:unhideWhenUsed="0"/>
+    <w:lsdException w:name="Medium Grid 1 Accent 1" w:semiHidden="0" w:uiPriority="67" w:unhideWhenUsed="0"/>
+    <w:lsdException w:name="Medium Grid 2 Accent 1" w:semiHidden="0" w:uiPriority="68" w:unhideWhenUsed="0"/>
+    <w:lsdException w:name="Medium Grid 3 Accent 1" w:semiHidden="0" w:uiPriority="69" w:unhideWhenUsed="0"/>
+    <w:lsdException w:name="Dark List Accent 1" w:semiHidden="0" w:uiPriority="70" w:unhideWhenUsed="0"/>
+    <w:lsdException w:name="Colorful Shading Accent 1" w:semiHidden="0" w:uiPriority="71" w:unhideWhenUsed="0"/>
+    <w:lsdException w:name="Colorful List Accent 1" w:semiHidden="0" w:uiPriority="72" w:unhideWhenUsed="0"/>
+    <w:lsdException w:name="Colorful Grid Accent 1" w:semiHidden="0" w:uiPriority="73" w:unhideWhenUsed="0"/>
+    <w:lsdException w:name="Light Shading Accent 2" w:semiHidden="0" w:uiPriority="60" w:unhideWhenUsed="0"/>
+    <w:lsdException w:name="Light List Accent 2" w:semiHidden="0" w:uiPriority="61" w:unhideWhenUsed="0"/>
+    <w:lsdException w:name="Light Grid Accent 2" w:semiHidden="0" w:uiPriority="62" w:unhideWhenUsed="0"/>
+    <w:lsdException w:name="Medium Shading 1 Accent 2" w:semiHidden="0" w:uiPriority="63" w:unhideWhenUsed="0"/>
+    <w:lsdException w:name="Medium Shading 2 Accent 2" w:semiHidden="0" w:uiPriority="64" w:unhideWhenUsed="0"/>
+    <w:lsdException w:name="Medium List 1 Accent 2" w:semiHidden="0" w:uiPriority="65" w:unhideWhenUsed="0"/>
+    <w:lsdException w:name="Medium List 2 Accent 2" w:semiHidden="0" w:uiPriority="66" w:unhideWhenUsed="0"/>
+    <w:lsdException w:name="Medium Grid 1 Accent 2" w:semiHidden="0" w:uiPriority="67" w:unhideWhenUsed="0"/>
+    <w:lsdException w:name="Medium Grid 2 Accent 2" w:semiHidden="0" w:uiPriority="68" w:unhideWhenUsed="0"/>
+    <w:lsdException w:name="Medium Grid 3 Accent 2" w:semiHidden="0" w:uiPriority="69" w:unhideWhenUsed="0"/>
+    <w:lsdException w:name="Dark List Accent 2" w:semiHidden="0" w:uiPriority="70" w:unhideWhenUsed="0"/>
+    <w:lsdException w:name="Colorful Shading Accent 2" w:semiHidden="0" w:uiPriority="71" w:unhideWhenUsed="0"/>
+    <w:lsdException w:name="Colorful List Accent 2" w:semiHidden="0" w:uiPriority="72" w:unhideWhenUsed="0"/>
+    <w:lsdException w:name="Colorful Grid Accent 2" w:semiHidden="0" w:uiPriority="73" w:unhideWhenUsed="0"/>
+    <w:lsdException w:name="Light Shading Accent 3" w:semiHidden="0" w:uiPriority="60" w:unhideWhenUsed="0"/>
+    <w:lsdException w:name="Light List Accent 3" w:semiHidden="0" w:uiPriority="61" w:unhideWhenUsed="0"/>
+    <w:lsdException w:name="Light Grid Accent 3" w:semiHidden="0" w:uiPriority="62" w:unhideWhenUsed="0"/>
+    <w:lsdException w:name="Medium Shading 1 Accent 3" w:semiHidden="0" w:uiPriority="63" w:unhideWhenUsed="0"/>
+    <w:lsdException w:name="Medium Shading 2 Accent 3" w:semiHidden="0" w:uiPriority="64" w:unhideWhenUsed="0"/>
+    <w:lsdException w:name="Medium List 1 Accent 3" w:semiHidden="0" w:uiPriority="65" w:unhideWhenUsed="0"/>
+    <w:lsdException w:name="Medium List 2 Accent 3" w:semiHidden="0" w:uiPriority="66" w:unhideWhenUsed="0"/>
+    <w:lsdException w:name="Medium Grid 1 Accent 3" w:semiHidden="0" w:uiPriority="67" w:unhideWhenUsed="0"/>
+    <w:lsdException w:name="Medium Grid 2 Accent 3" w:semiHidden="0" w:uiPriority="68" w:unhideWhenUsed="0"/>
+    <w:lsdException w:name="Medium Grid 3 Accent 3" w:semiHidden="0" w:uiPriority="69" w:unhideWhenUsed="0"/>
+    <w:lsdException w:name="Dark List Accent 3" w:semiHidden="0" w:uiPriority="70" w:unhideWhenUsed="0"/>
+    <w:lsdException w:name="Colorful Shading Accent 3" w:semiHidden="0" w:uiPriority="71" w:unhideWhenUsed="0"/>
+    <w:lsdException w:name="Colorful List Accent 3" w:semiHidden="0" w:uiPriority="72" w:unhideWhenUsed="0"/>
+    <w:lsdException w:name="Colorful Grid Accent 3" w:semiHidden="0" w:uiPriority="73" w:unhideWhenUsed="0"/>
+    <w:lsdException w:name="Light Shading Accent 4" w:semiHidden="0" w:uiPriority="60" w:unhideWhenUsed="0"/>
+    <w:lsdException w:name="Light List Accent 4" w:semiHidden="0" w:uiPriority="61" w:unhideWhenUsed="0"/>
+    <w:lsdException w:name="Light Grid Accent 4" w:semiHidden="0" w:uiPriority="62" w:unhideWhenUsed="0"/>
+    <w:lsdException w:name="Medium Shading 1 Accent 4" w:semiHidden="0" w:uiPriority="63" w:unhideWhenUsed="0"/>
+    <w:lsdException w:name="Medium Shading 2 Accent 4" w:semiHidden="0" w:uiPriority="64" w:unhideWhenUsed="0"/>
+    <w:lsdException w:name="Medium List 1 Accent 4" w:semiHidden="0" w:uiPriority="65" w:unhideWhenUsed="0"/>
+    <w:lsdException w:name="Medium List 2 Accent 4" w:semiHidden="0" w:uiPriority="66" w:unhideWhenUsed="0"/>
+    <w:lsdException w:name="Medium Grid 1 Accent 4" w:semiHidden="0" w:uiPriority="67" w:unhideWhenUsed="0"/>
+    <w:lsdException w:name="Medium Grid 2 Accent 4" w:semiHidden="0" w:uiPriority="68" w:unhideWhenUsed="0"/>
+    <w:lsdException w:name="Medium Grid 3 Accent 4" w:semiHidden="0" w:uiPriority="69" w:unhideWhenUsed="0"/>
+    <w:lsdException w:name="Dark List Accent 4" w:semiHidden="0" w:uiPriority="70" w:unhideWhenUsed="0"/>
+    <w:lsdException w:name="Colorful Shading Accent 4" w:semiHidden="0" w:uiPriority="71" w:unhideWhenUsed="0"/>
+    <w:lsdException w:name="Colorful List Accent 4" w:semiHidden="0" w:uiPriority="72" w:unhideWhenUsed="0"/>
+    <w:lsdException w:name="Colorful Grid Accent 4" w:semiHidden="0" w:uiPriority="73" w:unhideWhenUsed="0"/>
+    <w:lsdException w:name="Light Shading Accent 5" w:semiHidden="0" w:uiPriority="60" w:unhideWhenUsed="0"/>
+    <w:lsdException w:name="Light List Accent 5" w:semiHidden="0" w:uiPriority="61" w:unhideWhenUsed="0"/>
+    <w:lsdException w:name="Light Grid Accent 5" w:semiHidden="0" w:uiPriority="62" w:unhideWhenUsed="0"/>
+    <w:lsdException w:name="Medium Shading 1 Accent 5" w:semiHidden="0" w:uiPriority="63" w:unhideWhenUsed="0"/>
+    <w:lsdException w:name="Medium Shading 2 Accent 5" w:semiHidden="0" w:uiPriority="64" w:unhideWhenUsed="0"/>
+    <w:lsdException w:name="Medium List 1 Accent 5" w:semiHidden="0" w:uiPriority="65" w:unhideWhenUsed="0"/>
+    <w:lsdException w:name="Medium List 2 Accent 5" w:semiHidden="0" w:uiPriority="66" w:unhideWhenUsed="0"/>
+    <w:lsdException w:name="Medium Grid 1 Accent 5" w:semiHidden="0" w:uiPriority="67" w:unhideWhenUsed="0"/>
+    <w:lsdException w:name="Medium Grid 2 Accent 5" w:semiHidden="0" w:uiPriority="68" w:unhideWhenUsed="0"/>
+    <w:lsdException w:name="Medium Grid 3 Accent 5" w:semiHidden="0" w:uiPriority="69" w:unhideWhenUsed="0"/>
+    <w:lsdException w:name="Dark List Accent 5" w:semiHidden="0" w:uiPriority="70" w:unhideWhenUsed="0"/>
+    <w:lsdException w:name="Colorful Shading Accent 5" w:semiHidden="0" w:uiPriority="71" w:unhideWhenUsed="0"/>
+    <w:lsdException w:name="Colorful List Accent 5" w:semiHidden="0" w:uiPriority="72" w:unhideWhenUsed="0"/>
+    <w:lsdException w:name="Colorful Grid Accent 5" w:semiHidden="0" w:uiPriority="73" w:unhideWhenUsed="0"/>
+    <w:lsdException w:name="Light Shading Accent 6" w:semiHidden="0" w:uiPriority="60" w:unhideWhenUsed="0"/>
+    <w:lsdException w:name="Light List Accent 6" w:semiHidden="0" w:uiPriority="61" w:unhideWhenUsed="0"/>
+    <w:lsdException w:name="Light Grid Accent 6" w:semiHidden="0" w:uiPriority="62" w:unhideWhenUsed="0"/>
+    <w:lsdException w:name="Medium Shading 1 Accent 6" w:semiHidden="0" w:uiPriority="63" w:unhideWhenUsed="0"/>
+    <w:lsdException w:name="Medium Shading 2 Accent 6" w:semiHidden="0" w:uiPriority="64" w:unhideWhenUsed="0"/>
+    <w:lsdException w:name="Medium List 1 Accent 6" w:semiHidden="0" w:uiPriority="65" w:unhideWhenUsed="0"/>
+    <w:lsdException w:name="Medium List 2 Accent 6" w:semiHidden="0" w:uiPriority="66" w:unhideWhenUsed="0"/>
+    <w:lsdException w:name="Medium Grid 1 Accent 6" w:semiHidden="0" w:uiPriority="67" w:unhideWhenUsed="0"/>
+    <w:lsdException w:name="Medium Grid 2 Accent 6" w:semiHidden="0" w:uiPriority="68" w:unhideWhenUsed="0"/>
+    <w:lsdException w:name="Medium Grid 3 Accent 6" w:semiHidden="0" w:uiPriority="69" w:unhideWhenUsed="0"/>
+    <w:lsdException w:name="Dark List Accent 6" w:semiHidden="0" w:uiPriority="70" w:unhideWhenUsed="0"/>
+    <w:lsdException w:name="Colorful Shading Accent 6" w:semiHidden="0" w:uiPriority="71" w:unhideWhenUsed="0"/>
+    <w:lsdException w:name="Colorful List Accent 6" w:semiHidden="0" w:uiPriority="72" w:unhideWhenUsed="0"/>
+    <w:lsdException w:name="Colorful Grid Accent 6" w:semiHidden="0" w:uiPriority="73" w:unhideWhenUsed="0"/>
+    <w:lsdException w:name="Subtle Emphasis" w:semiHidden="0" w:uiPriority="19" w:unhideWhenUsed="0" w:qFormat="1"/>
+    <w:lsdException w:name="Intense Emphasis" w:semiHidden="0" w:uiPriority="21" w:unhideWhenUsed="0" w:qFormat="1"/>
+    <w:lsdException w:name="Subtle Reference" w:semiHidden="0" w:uiPriority="31" w:unhideWhenUsed="0" w:qFormat="1"/>
+    <w:lsdException w:name="Intense Reference" w:semiHidden="0" w:uiPriority="32" w:unhideWhenUsed="0" w:qFormat="1"/>
+    <w:lsdException w:name="Book Title" w:semiHidden="0" w:uiPriority="33" w:unhideWhenUsed="0" w:qFormat="1"/>
+    <w:lsdException w:name="Bibliography" w:uiPriority="37"/>
+    <w:lsdException w:name="TOC Heading" w:uiPriority="39" w:qFormat="1"/>
+  </w:latentStyles>
+  <w:style w:type="paragraph" w:default="1" w:styleId="Normal">
+    <w:name w:val="Normal"/>
+    <w:qFormat/>
+  </w:style>
+  <w:style w:type="character" w:default="1" w:styleId="DefaultParagraphFont">
+    <w:name w:val="Default Paragraph Font"/>
+    <w:uiPriority w:val="1"/>
+    <w:semiHidden/>
+    <w:unhideWhenUsed/>
+  </w:style>
+  <w:style w:type="table" w:default="1" w:styleId="TableNormal">
+    <w:name w:val="Normal Table"/>
+    <w:uiPriority w:val="99"/>
+    <w:semiHidden/>
+    <w:unhideWhenUsed/>
+    <w:tblPr>
+      <w:tblInd w:w="0" w:type="dxa"/>
+      <w:tblCellMar>
+        <w:top w:w="0" w:type="dxa"/>
+        <w:left w:w="108" w:type="dxa"/>
+        <w:bottom w:w="0" w:type="dxa"/>
+        <w:right w:w="108" w:type="dxa"/>
+      </w:tblCellMar>
+    </w:tblPr>
+  </w:style>
+  <w:style w:type="numbering" w:default="1" w:styleId="NoList">
+    <w:name w:val="No List"/>
+    <w:uiPriority w:val="99"/>
+    <w:semiHidden/>
+    <w:unhideWhenUsed/>
+  </w:style>
+  <w:style w:type="paragraph" w:styleId="ListParagraph">
+    <w:name w:val="List Paragraph"/>
+    <w:basedOn w:val="Normal"/>
+    <w:uiPriority w:val="34"/>
+    <w:qFormat/>
+    <w:rsid w:val="000826D3"/>
+    <w:pPr>
+      <w:ind w:left="720"/>
+      <w:contextualSpacing/>
+    </w:pPr>
+  </w:style>
+</w:styles>
+</file>
+
+<file path=word/stylesWithEffects.xml><?xml version="1.0" encoding="utf-8"?>
+<w:styles xmlns:wpc="http://schemas.microsoft.com/office/word/2010/wordprocessingCanvas" xmlns:mc="http://schemas.openxmlformats.org/markup-compatibility/2006" xmlns:o="urn:schemas-microsoft-com:office:office" xmlns:r="http://schemas.openxmlformats.org/officeDocument/2006/relationships" xmlns:m="http://schemas.openxmlformats.org/officeDocument/2006/math" xmlns:v="urn:schemas-microsoft-com:vml" xmlns:wp14="http://schemas.microsoft.com/office/word/2010/wordprocessingDrawing" xmlns:wp="http://schemas.openxmlformats.org/drawingml/2006/wordprocessingDrawing" xmlns:w10="urn:schemas-microsoft-com:office:word" xmlns:w="http://schemas.openxmlformats.org/wordprocessingml/2006/main" xmlns:w14="http://schemas.microsoft.com/office/word/2010/wordml" xmlns:wpg="http://schemas.microsoft.com/office/word/2010/wordprocessingGroup" xmlns:wpi="http://schemas.microsoft.com/office/word/2010/wordprocessingInk" xmlns:wne="http://schemas.microsoft.com/office/word/2006/wordml" xmlns:wps="http://schemas.microsoft.com/office/word/2010/wordprocessingShape" mc:Ignorable="w14 wp14">
+  <w:docDefaults>
+    <w:rPrDefault>
+      <w:rPr>
+        <w:rFonts w:asciiTheme="minorHAnsi" w:eastAsiaTheme="minorHAnsi" w:hAnsiTheme="minorHAnsi" w:cstheme="minorBidi"/>
+        <w:sz w:val="22"/>
+        <w:szCs w:val="22"/>
+        <w:lang w:val="id-ID" w:eastAsia="en-US" w:bidi="ar-SA"/>
+      </w:rPr>
+    </w:rPrDefault>
+    <w:pPrDefault>
+      <w:pPr>
+        <w:spacing w:after="200" w:line="276" w:lineRule="auto"/>
+      </w:pPr>
+    </w:pPrDefault>
+  </w:docDefaults>
+  <w:latentStyles w:defLockedState="0" w:defUIPriority="99" w:defSemiHidden="1" w:defUnhideWhenUsed="1" w:defQFormat="0" w:count="267">
+    <w:lsdException w:name="Normal" w:semiHidden="0" w:uiPriority="0" w:unhideWhenUsed="0" w:qFormat="1"/>
+    <w:lsdException w:name="heading 1" w:semiHidden="0" w:uiPriority="9" w:unhideWhenUsed="0" w:qFormat="1"/>
+    <w:lsdException w:name="heading 2" w:uiPriority="9" w:qFormat="1"/>
+    <w:lsdException w:name="heading 3" w:uiPriority="9" w:qFormat="1"/>
+    <w:lsdException w:name="heading 4" w:uiPriority="9" w:qFormat="1"/>
+    <w:lsdException w:name="heading 5" w:uiPriority="9" w:qFormat="1"/>
+    <w:lsdException w:name="heading 6" w:uiPriority="9" w:qFormat="1"/>
+    <w:lsdException w:name="heading 7" w:uiPriority="9" w:qFormat="1"/>
+    <w:lsdException w:name="heading 8" w:uiPriority="9" w:qFormat="1"/>
+    <w:lsdException w:name="heading 9" w:uiPriority="9" w:qFormat="1"/>
+    <w:lsdException w:name="toc 1" w:uiPriority="39"/>
+    <w:lsdException w:name="toc 2" w:uiPriority="39"/>
+    <w:lsdException w:name="toc 3" w:uiPriority="39"/>
+    <w:lsdException w:name="toc 4" w:uiPriority="39"/>
+    <w:lsdException w:name="toc 5" w:uiPriority="39"/>
+    <w:lsdException w:name="toc 6" w:uiPriority="39"/>
+    <w:lsdException w:name="toc 7" w:uiPriority="39"/>
+    <w:lsdException w:name="toc 8" w:uiPriority="39"/>
+    <w:lsdException w:name="toc 9" w:uiPriority="39"/>
+    <w:lsdException w:name="caption" w:uiPriority="35" w:qFormat="1"/>
+    <w:lsdException w:name="Title" w:semiHidden="0" w:uiPriority="10" w:unhideWhenUsed="0" w:qFormat="1"/>
+    <w:lsdException w:name="Default Paragraph Font" w:uiPriority="1"/>
+    <w:lsdException w:name="Subtitle" w:semiHidden="0" w:uiPriority="11" w:unhideWhenUsed="0" w:qFormat="1"/>
+    <w:lsdException w:name="Strong" w:semiHidden="0" w:uiPriority="22" w:unhideWhenUsed="0" w:qFormat="1"/>
+    <w:lsdException w:name="Emphasis" w:semiHidden="0" w:uiPriority="20" w:unhideWhenUsed="0" w:qFormat="1"/>
+    <w:lsdException w:name="Table Grid" w:semiHidden="0" w:uiPriority="59" w:unhideWhenUsed="0"/>
+    <w:lsdException w:name="Placeholder Text" w:unhideWhenUsed="0"/>
+    <w:lsdException w:name="No Spacing" w:semiHidden="0" w:uiPriority="1" w:unhideWhenUsed="0" w:qFormat="1"/>
+    <w:lsdException w:name="Light Shading" w:semiHidden="0" w:uiPriority="60" w:unhideWhenUsed="0"/>
+    <w:lsdException w:name="Light List" w:semiHidden="0" w:uiPriority="61" w:unhideWhenUsed="0"/>
+    <w:lsdException w:name="Light Grid" w:semiHidden="0" w:uiPriority="62" w:unhideWhenUsed="0"/>
+    <w:lsdException w:name="Medium Shading 1" w:semiHidden="0" w:uiPriority="63" w:unhideWhenUsed="0"/>
+    <w:lsdException w:name="Medium Shading 2" w:semiHidden="0" w:uiPriority="64" w:unhideWhenUsed="0"/>
+    <w:lsdException w:name="Medium List 1" w:semiHidden="0" w:uiPriority="65" w:unhideWhenUsed="0"/>
+    <w:lsdException w:name="Medium List 2" w:semiHidden="0" w:uiPriority="66" w:unhideWhenUsed="0"/>
+    <w:lsdException w:name="Medium Grid 1" w:semiHidden="0" w:uiPriority="67" w:unhideWhenUsed="0"/>
+    <w:lsdException w:name="Medium Grid 2" w:semiHidden="0" w:uiPriority="68" w:unhideWhenUsed="0"/>
+    <w:lsdException w:name="Medium Grid 3" w:semiHidden="0" w:uiPriority="69" w:unhideWhenUsed="0"/>
+    <w:lsdException w:name="Dark List" w:semiHidden="0" w:uiPriority="70" w:unhideWhenUsed="0"/>
+    <w:lsdException w:name="Colorful Shading" w:semiHidden="0" w:uiPriority="71" w:unhideWhenUsed="0"/>
+    <w:lsdException w:name="Colorful List" w:semiHidden="0" w:uiPriority="72" w:unhideWhenUsed="0"/>
+    <w:lsdException w:name="Colorful Grid" w:semiHidden="0" w:uiPriority="73" w:unhideWhenUsed="0"/>
+    <w:lsdException w:name="Light Shading Accent 1" w:semiHidden="0" w:uiPriority="60" w:unhideWhenUsed="0"/>
+    <w:lsdException w:name="Light List Accent 1" w:semiHidden="0" w:uiPriority="61" w:unhideWhenUsed="0"/>
+    <w:lsdException w:name="Light Grid Accent 1" w:semiHidden="0" w:uiPriority="62" w:unhideWhenUsed="0"/>
+    <w:lsdException w:name="Medium Shading 1 Accent 1" w:semiHidden="0" w:uiPriority="63" w:unhideWhenUsed="0"/>
+    <w:lsdException w:name="Medium Shading 2 Accent 1" w:semiHidden="0" w:uiPriority="64" w:unhideWhenUsed="0"/>
+    <w:lsdException w:name="Medium List 1 Accent 1" w:semiHidden="0" w:uiPriority="65" w:unhideWhenUsed="0"/>
+    <w:lsdException w:name="Revision" w:unhideWhenUsed="0"/>
+    <w:lsdException w:name="List Paragraph" w:semiHidden="0" w:uiPriority="34" w:unhideWhenUsed="0" w:qFormat="1"/>
+    <w:lsdException w:name="Quote" w:semiHidden="0" w:uiPriority="29" w:unhideWhenUsed="0" w:qFormat="1"/>
+    <w:lsdException w:name="Intense Quote" w:semiHidden="0" w:uiPriority="30" w:unhideWhenUsed="0" w:qFormat="1"/>
+    <w:lsdException w:name="Medium List 2 Accent 1" w:semiHidden="0" w:uiPriority="66" w:unhideWhenUsed="0"/>
+    <w:lsdException w:name="Medium Grid 1 Accent 1" w:semiHidden="0" w:uiPriority="67" w:unhideWhenUsed="0"/>
+    <w:lsdException w:name="Medium Grid 2 Accent 1" w:semiHidden="0" w:uiPriority="68" w:unhideWhenUsed="0"/>
+    <w:lsdException w:name="Medium Grid 3 Accent 1" w:semiHidden="0" w:uiPriority="69" w:unhideWhenUsed="0"/>
+    <w:lsdException w:name="Dark List Accent 1" w:semiHidden="0" w:uiPriority="70" w:unhideWhenUsed="0"/>
+    <w:lsdException w:name="Colorful Shading Accent 1" w:semiHidden="0" w:uiPriority="71" w:unhideWhenUsed="0"/>
+    <w:lsdException w:name="Colorful List Accent 1" w:semiHidden="0" w:uiPriority="72" w:unhideWhenUsed="0"/>
+    <w:lsdException w:name="Colorful Grid Accent 1" w:semiHidden="0" w:uiPriority="73" w:unhideWhenUsed="0"/>
+    <w:lsdException w:name="Light Shading Accent 2" w:semiHidden="0" w:uiPriority="60" w:unhideWhenUsed="0"/>
+    <w:lsdException w:name="Light List Accent 2" w:semiHidden="0" w:uiPriority="61" w:unhideWhenUsed="0"/>
+    <w:lsdException w:name="Light Grid Accent 2" w:semiHidden="0" w:uiPriority="62" w:unhideWhenUsed="0"/>
+    <w:lsdException w:name="Medium Shading 1 Accent 2" w:semiHidden="0" w:uiPriority="63" w:unhideWhenUsed="0"/>
+    <w:lsdException w:name="Medium Shading 2 Accent 2" w:semiHidden="0" w:uiPriority="64" w:unhideWhenUsed="0"/>
+    <w:lsdException w:name="Medium List 1 Accent 2" w:semiHidden="0" w:uiPriority="65" w:unhideWhenUsed="0"/>
+    <w:lsdException w:name="Medium List 2 Accent 2" w:semiHidden="0" w:uiPriority="66" w:unhideWhenUsed="0"/>
+    <w:lsdException w:name="Medium Grid 1 Accent 2" w:semiHidden="0" w:uiPriority="67" w:unhideWhenUsed="0"/>
+    <w:lsdException w:name="Medium Grid 2 Accent 2" w:semiHidden="0" w:uiPriority="68" w:unhideWhenUsed="0"/>
+    <w:lsdException w:name="Medium Grid 3 Accent 2" w:semiHidden="0" w:uiPriority="69" w:unhideWhenUsed="0"/>
+    <w:lsdException w:name="Dark List Accent 2" w:semiHidden="0" w:uiPriority="70" w:unhideWhenUsed="0"/>
+    <w:lsdException w:name="Colorful Shading Accent 2" w:semiHidden="0" w:uiPriority="71" w:unhideWhenUsed="0"/>
+    <w:lsdException w:name="Colorful List Accent 2" w:semiHidden="0" w:uiPriority="72" w:unhideWhenUsed="0"/>
+    <w:lsdException w:name="Colorful Grid Accent 2" w:semiHidden="0" w:uiPriority="73" w:unhideWhenUsed="0"/>
+    <w:lsdException w:name="Light Shading Accent 3" w:semiHidden="0" w:uiPriority="60" w:unhideWhenUsed="0"/>
+    <w:lsdException w:name="Light List Accent 3" w:semiHidden="0" w:uiPriority="61" w:unhideWhenUsed="0"/>
+    <w:lsdException w:name="Light Grid Accent 3" w:semiHidden="0" w:uiPriority="62" w:unhideWhenUsed="0"/>
+    <w:lsdException w:name="Medium Shading 1 Accent 3" w:semiHidden="0" w:uiPriority="63" w:unhideWhenUsed="0"/>
+    <w:lsdException w:name="Medium Shading 2 Accent 3" w:semiHidden="0" w:uiPriority="64" w:unhideWhenUsed="0"/>
+    <w:lsdException w:name="Medium List 1 Accent 3" w:semiHidden="0" w:uiPriority="65" w:unhideWhenUsed="0"/>
+    <w:lsdException w:name="Medium List 2 Accent 3" w:semiHidden="0" w:uiPriority="66" w:unhideWhenUsed="0"/>
+    <w:lsdException w:name="Medium Grid 1 Accent 3" w:semiHidden="0" w:uiPriority="67" w:unhideWhenUsed="0"/>
+    <w:lsdException w:name="Medium Grid 2 Accent 3" w:semiHidden="0" w:uiPriority="68" w:unhideWhenUsed="0"/>
+    <w:lsdException w:name="Medium Grid 3 Accent 3" w:semiHidden="0" w:uiPriority="69" w:unhideWhenUsed="0"/>
+    <w:lsdException w:name="Dark List Accent 3" w:semiHidden="0" w:uiPriority="70" w:unhideWhenUsed="0"/>
+    <w:lsdException w:name="Colorful Shading Accent 3" w:semiHidden="0" w:uiPriority="71" w:unhideWhenUsed="0"/>
+    <w:lsdException w:name="Colorful List Accent 3" w:semiHidden="0" w:uiPriority="72" w:unhideWhenUsed="0"/>
+    <w:lsdException w:name="Colorful Grid Accent 3" w:semiHidden="0" w:uiPriority="73" w:unhideWhenUsed="0"/>
+    <w:lsdException w:name="Light Shading Accent 4" w:semiHidden="0" w:uiPriority="60" w:unhideWhenUsed="0"/>
+    <w:lsdException w:name="Light List Accent 4" w:semiHidden="0" w:uiPriority="61" w:unhideWhenUsed="0"/>
+    <w:lsdException w:name="Light Grid Accent 4" w:semiHidden="0" w:uiPriority="62" w:unhideWhenUsed="0"/>
+    <w:lsdException w:name="Medium Shading 1 Accent 4" w:semiHidden="0" w:uiPriority="63" w:unhideWhenUsed="0"/>
+    <w:lsdException w:name="Medium Shading 2 Accent 4" w:semiHidden="0" w:uiPriority="64" w:unhideWhenUsed="0"/>
+    <w:lsdException w:name="Medium List 1 Accent 4" w:semiHidden="0" w:uiPriority="65" w:unhideWhenUsed="0"/>
+    <w:lsdException w:name="Medium List 2 Accent 4" w:semiHidden="0" w:uiPriority="66" w:unhideWhenUsed="0"/>
+    <w:lsdException w:name="Medium Grid 1 Accent 4" w:semiHidden="0" w:uiPriority="67" w:unhideWhenUsed="0"/>
+    <w:lsdException w:name="Medium Grid 2 Accent 4" w:semiHidden="0" w:uiPriority="68" w:unhideWhenUsed="0"/>
+    <w:lsdException w:name="Medium Grid 3 Accent 4" w:semiHidden="0" w:uiPriority="69" w:unhideWhenUsed="0"/>
+    <w:lsdException w:name="Dark List Accent 4" w:semiHidden="0" w:uiPriority="70" w:unhideWhenUsed="0"/>
+    <w:lsdException w:name="Colorful Shading Accent 4" w:semiHidden="0" w:uiPriority="71" w:unhideWhenUsed="0"/>
+    <w:lsdException w:name="Colorful List Accent 4" w:semiHidden="0" w:uiPriority="72" w:unhideWhenUsed="0"/>
+    <w:lsdException w:name="Colorful Grid Accent 4" w:semiHidden="0" w:uiPriority="73" w:unhideWhenUsed="0"/>
+    <w:lsdException w:name="Light Shading Accent 5" w:semiHidden="0" w:uiPriority="60" w:unhideWhenUsed="0"/>
+    <w:lsdException w:name="Light List Accent 5" w:semiHidden="0" w:uiPriority="61" w:unhideWhenUsed="0"/>
+    <w:lsdException w:name="Light Grid Accent 5" w:semiHidden="0" w:uiPriority="62" w:unhideWhenUsed="0"/>
+    <w:lsdException w:name="Medium Shading 1 Accent 5" w:semiHidden="0" w:uiPriority="63" w:unhideWhenUsed="0"/>
+    <w:lsdException w:name="Medium Shading 2 Accent 5" w:semiHidden="0" w:uiPriority="64" w:unhideWhenUsed="0"/>
+    <w:lsdException w:name="Medium List 1 Accent 5" w:semiHidden="0" w:uiPriority="65" w:unhideWhenUsed="0"/>
+    <w:lsdException w:name="Medium List 2 Accent 5" w:semiHidden="0" w:uiPriority="66" w:unhideWhenUsed="0"/>
+    <w:lsdException w:name="Medium Grid 1 Accent 5" w:semiHidden="0" w:uiPriority="67" w:unhideWhenUsed="0"/>
+    <w:lsdException w:name="Medium Grid 2 Accent 5" w:semiHidden="0" w:uiPriority="68" w:unhideWhenUsed="0"/>
+    <w:lsdException w:name="Medium Grid 3 Accent 5" w:semiHidden="0" w:uiPriority="69" w:unhideWhenUsed="0"/>
+    <w:lsdException w:name="Dark List Accent 5" w:semiHidden="0" w:uiPriority="70" w:unhideWhenUsed="0"/>
+    <w:lsdException w:name="Colorful Shading Accent 5" w:semiHidden="0" w:uiPriority="71" w:unhideWhenUsed="0"/>
+    <w:lsdException w:name="Colorful List Accent 5" w:semiHidden="0" w:uiPriority="72" w:unhideWhenUsed="0"/>
+    <w:lsdException w:name="Colorful Grid Accent 5" w:semiHidden="0" w:uiPriority="73" w:unhideWhenUsed="0"/>
+    <w:lsdException w:name="Light Shading Accent 6" w:semiHidden="0" w:uiPriority="60" w:unhideWhenUsed="0"/>
+    <w:lsdException w:name="Light List Accent 6" w:semiHidden="0" w:uiPriority="61" w:unhideWhenUsed="0"/>
+    <w:lsdException w:name="Light Grid Accent 6" w:semiHidden="0" w:uiPriority="62" w:unhideWhenUsed="0"/>
+    <w:lsdException w:name="Medium Shading 1 Accent 6" w:semiHidden="0" w:uiPriority="63" w:unhideWhenUsed="0"/>
+    <w:lsdException w:name="Medium Shading 2 Accent 6" w:semiHidden="0" w:uiPriority="64" w:unhideWhenUsed="0"/>
+    <w:lsdException w:name="Medium List 1 Accent 6" w:semiHidden="0" w:uiPriority="65" w:unhideWhenUsed="0"/>
+    <w:lsdException w:name="Medium List 2 Accent 6" w:semiHidden="0" w:uiPriority="66" w:unhideWhenUsed="0"/>
+    <w:lsdException w:name="Medium Grid 1 Accent 6" w:semiHidden="0" w:uiPriority="67" w:unhideWhenUsed="0"/>
+    <w:lsdException w:name="Medium Grid 2 Accent 6" w:semiHidden="0" w:uiPriority="68" w:unhideWhenUsed="0"/>
+    <w:lsdException w:name="Medium Grid 3 Accent 6" w:semiHidden="0" w:uiPriority="69" w:unhideWhenUsed="0"/>
+    <w:lsdException w:name="Dark List Accent 6" w:semiHidden="0" w:uiPriority="70" w:unhideWhenUsed="0"/>
+    <w:lsdException w:name="Colorful Shading Accent 6" w:semiHidden="0" w:uiPriority="71" w:unhideWhenUsed="0"/>
+    <w:lsdException w:name="Colorful List Accent 6" w:semiHidden="0" w:uiPriority="72" w:unhideWhenUsed="0"/>
+    <w:lsdException w:name="Colorful Grid Accent 6" w:semiHidden="0" w:uiPriority="73" w:unhideWhenUsed="0"/>
+    <w:lsdException w:name="Subtle Emphasis" w:semiHidden="0" w:uiPriority="19" w:unhideWhenUsed="0" w:qFormat="1"/>
+    <w:lsdException w:name="Intense Emphasis" w:semiHidden="0" w:uiPriority="21" w:unhideWhenUsed="0" w:qFormat="1"/>
+    <w:lsdException w:name="Subtle Reference" w:semiHidden="0" w:uiPriority="31" w:unhideWhenUsed="0" w:qFormat="1"/>
+    <w:lsdException w:name="Intense Reference" w:semiHidden="0" w:uiPriority="32" w:unhideWhenUsed="0" w:qFormat="1"/>
+    <w:lsdException w:name="Book Title" w:semiHidden="0" w:uiPriority="33" w:unhideWhenUsed="0" w:qFormat="1"/>
+    <w:lsdException w:name="Bibliography" w:uiPriority="37"/>
+    <w:lsdException w:name="TOC Heading" w:uiPriority="39" w:qFormat="1"/>
   </w:latentStyles>
   <w:style w:type="paragraph" w:default="1" w:styleId="Normal">
     <w:name w:val="Normal"/>

</xml_diff>

<commit_message>
bab1 baru tgl 21/10/2017
</commit_message>
<xml_diff>
--- a/BAB 1 isi.docx
+++ b/BAB 1 isi.docx
@@ -467,7 +467,6 @@
           <w:szCs w:val="24"/>
         </w:rPr>
       </w:pPr>
-      <w:proofErr w:type="spellStart"/>
       <w:r>
         <w:rPr>
           <w:rFonts w:ascii="Times New Roman" w:hAnsi="Times New Roman" w:cs="Times New Roman"/>
@@ -475,17 +474,7 @@
           <w:szCs w:val="24"/>
           <w:lang w:val="en-US"/>
         </w:rPr>
-        <w:t>Bagaimana</w:t>
-      </w:r>
-      <w:proofErr w:type="spellEnd"/>
-      <w:r>
-        <w:rPr>
-          <w:rFonts w:ascii="Times New Roman" w:hAnsi="Times New Roman" w:cs="Times New Roman"/>
-          <w:sz w:val="24"/>
-          <w:szCs w:val="24"/>
-          <w:lang w:val="en-US"/>
-        </w:rPr>
-        <w:t xml:space="preserve"> </w:t>
+        <w:t xml:space="preserve">Bagaimana </w:t>
       </w:r>
       <w:r>
         <w:rPr>
@@ -573,7 +562,6 @@
           <w:szCs w:val="24"/>
         </w:rPr>
       </w:pPr>
-      <w:proofErr w:type="spellStart"/>
       <w:r>
         <w:rPr>
           <w:rFonts w:ascii="Times New Roman" w:hAnsi="Times New Roman" w:cs="Times New Roman"/>
@@ -581,9 +569,16 @@
           <w:szCs w:val="24"/>
           <w:lang w:val="en-US"/>
         </w:rPr>
-        <w:t>Adapun</w:t>
-      </w:r>
-      <w:proofErr w:type="spellEnd"/>
+        <w:t>Adapun m</w:t>
+      </w:r>
+      <w:r>
+        <w:rPr>
+          <w:rFonts w:ascii="Times New Roman" w:hAnsi="Times New Roman" w:cs="Times New Roman"/>
+          <w:sz w:val="24"/>
+          <w:szCs w:val="24"/>
+        </w:rPr>
+        <w:t>aksud dari pe</w:t>
+      </w:r>
       <w:r>
         <w:rPr>
           <w:rFonts w:ascii="Times New Roman" w:hAnsi="Times New Roman" w:cs="Times New Roman"/>
@@ -591,17 +586,16 @@
           <w:szCs w:val="24"/>
           <w:lang w:val="en-US"/>
         </w:rPr>
-        <w:t xml:space="preserve"> m</w:t>
-      </w:r>
-      <w:r>
-        <w:rPr>
-          <w:rFonts w:ascii="Times New Roman" w:hAnsi="Times New Roman" w:cs="Times New Roman"/>
-          <w:sz w:val="24"/>
-          <w:szCs w:val="24"/>
-        </w:rPr>
-        <w:t>aksud dari pe</w:t>
-      </w:r>
-      <w:proofErr w:type="spellStart"/>
+        <w:t>nyusunan tugas akhir</w:t>
+      </w:r>
+      <w:r>
+        <w:rPr>
+          <w:rFonts w:ascii="Times New Roman" w:hAnsi="Times New Roman" w:cs="Times New Roman"/>
+          <w:sz w:val="24"/>
+          <w:szCs w:val="24"/>
+        </w:rPr>
+        <w:t xml:space="preserve"> ini adalah</w:t>
+      </w:r>
       <w:r>
         <w:rPr>
           <w:rFonts w:ascii="Times New Roman" w:hAnsi="Times New Roman" w:cs="Times New Roman"/>
@@ -609,9 +603,16 @@
           <w:szCs w:val="24"/>
           <w:lang w:val="en-US"/>
         </w:rPr>
-        <w:t>nyusunan</w:t>
-      </w:r>
-      <w:proofErr w:type="spellEnd"/>
+        <w:t xml:space="preserve"> </w:t>
+      </w:r>
+      <w:r>
+        <w:rPr>
+          <w:rFonts w:ascii="Times New Roman" w:hAnsi="Times New Roman" w:cs="Times New Roman"/>
+          <w:sz w:val="24"/>
+          <w:szCs w:val="24"/>
+        </w:rPr>
+        <w:t xml:space="preserve">membangun aplikasi yang dapat </w:t>
+      </w:r>
       <w:r>
         <w:rPr>
           <w:rFonts w:ascii="Times New Roman" w:hAnsi="Times New Roman" w:cs="Times New Roman"/>
@@ -619,108 +620,23 @@
           <w:szCs w:val="24"/>
           <w:lang w:val="en-US"/>
         </w:rPr>
+        <w:t>memudahkan</w:t>
+      </w:r>
+      <w:r>
+        <w:rPr>
+          <w:rFonts w:ascii="Times New Roman" w:hAnsi="Times New Roman" w:cs="Times New Roman"/>
+          <w:sz w:val="24"/>
+          <w:szCs w:val="24"/>
+        </w:rPr>
         <w:t xml:space="preserve"> </w:t>
       </w:r>
-      <w:proofErr w:type="spellStart"/>
-      <w:r>
-        <w:rPr>
-          <w:rFonts w:ascii="Times New Roman" w:hAnsi="Times New Roman" w:cs="Times New Roman"/>
-          <w:sz w:val="24"/>
-          <w:szCs w:val="24"/>
-          <w:lang w:val="en-US"/>
-        </w:rPr>
-        <w:t>tugas</w:t>
-      </w:r>
-      <w:proofErr w:type="spellEnd"/>
-      <w:r>
-        <w:rPr>
-          <w:rFonts w:ascii="Times New Roman" w:hAnsi="Times New Roman" w:cs="Times New Roman"/>
-          <w:sz w:val="24"/>
-          <w:szCs w:val="24"/>
-          <w:lang w:val="en-US"/>
-        </w:rPr>
-        <w:t xml:space="preserve"> </w:t>
-      </w:r>
-      <w:proofErr w:type="spellStart"/>
-      <w:r>
-        <w:rPr>
-          <w:rFonts w:ascii="Times New Roman" w:hAnsi="Times New Roman" w:cs="Times New Roman"/>
-          <w:sz w:val="24"/>
-          <w:szCs w:val="24"/>
-          <w:lang w:val="en-US"/>
-        </w:rPr>
-        <w:t>akhir</w:t>
-      </w:r>
-      <w:proofErr w:type="spellEnd"/>
-      <w:r>
-        <w:rPr>
-          <w:rFonts w:ascii="Times New Roman" w:hAnsi="Times New Roman" w:cs="Times New Roman"/>
-          <w:sz w:val="24"/>
-          <w:szCs w:val="24"/>
-        </w:rPr>
-        <w:t xml:space="preserve"> ini adalah</w:t>
-      </w:r>
-      <w:r>
-        <w:rPr>
-          <w:rFonts w:ascii="Times New Roman" w:hAnsi="Times New Roman" w:cs="Times New Roman"/>
-          <w:sz w:val="24"/>
-          <w:szCs w:val="24"/>
-          <w:lang w:val="en-US"/>
-        </w:rPr>
-        <w:t xml:space="preserve"> </w:t>
-      </w:r>
-      <w:r>
-        <w:rPr>
-          <w:rFonts w:ascii="Times New Roman" w:hAnsi="Times New Roman" w:cs="Times New Roman"/>
-          <w:sz w:val="24"/>
-          <w:szCs w:val="24"/>
-        </w:rPr>
-        <w:t xml:space="preserve">membangun aplikasi yang dapat </w:t>
-      </w:r>
-      <w:proofErr w:type="spellStart"/>
-      <w:r>
-        <w:rPr>
-          <w:rFonts w:ascii="Times New Roman" w:hAnsi="Times New Roman" w:cs="Times New Roman"/>
-          <w:sz w:val="24"/>
-          <w:szCs w:val="24"/>
-          <w:lang w:val="en-US"/>
-        </w:rPr>
-        <w:t>memudahkan</w:t>
-      </w:r>
-      <w:proofErr w:type="spellEnd"/>
-      <w:r>
-        <w:rPr>
-          <w:rFonts w:ascii="Times New Roman" w:hAnsi="Times New Roman" w:cs="Times New Roman"/>
-          <w:sz w:val="24"/>
-          <w:szCs w:val="24"/>
-        </w:rPr>
-        <w:t xml:space="preserve"> </w:t>
-      </w:r>
-      <w:r>
-        <w:rPr>
-          <w:rFonts w:ascii="Times New Roman" w:hAnsi="Times New Roman" w:cs="Times New Roman"/>
-          <w:sz w:val="24"/>
-          <w:szCs w:val="24"/>
-        </w:rPr>
-        <w:t xml:space="preserve">pihak </w:t>
-      </w:r>
-      <w:proofErr w:type="gramStart"/>
-      <w:r>
-        <w:rPr>
-          <w:rFonts w:ascii="Times New Roman" w:hAnsi="Times New Roman" w:cs="Times New Roman"/>
-          <w:sz w:val="24"/>
-          <w:szCs w:val="24"/>
-        </w:rPr>
-        <w:t>kantor</w:t>
-      </w:r>
-      <w:proofErr w:type="gramEnd"/>
-      <w:r>
-        <w:rPr>
-          <w:rFonts w:ascii="Times New Roman" w:hAnsi="Times New Roman" w:cs="Times New Roman"/>
-          <w:sz w:val="24"/>
-          <w:szCs w:val="24"/>
-        </w:rPr>
-        <w:t xml:space="preserve"> untuk mengolah data-data menjadi jadwal instruktur kursus dan menginformasikannya kepada para instruktur secara cepat. Selain itu, aplikasi ini dapat membantu para i</w:t>
+      <w:r>
+        <w:rPr>
+          <w:rFonts w:ascii="Times New Roman" w:hAnsi="Times New Roman" w:cs="Times New Roman"/>
+          <w:sz w:val="24"/>
+          <w:szCs w:val="24"/>
+        </w:rPr>
+        <w:t>pihak kantor untuk mengolah data-data menjadi jadwal instruktur kursus dan menginformasikannya kepada para instruktur secara cepat. Selain itu, aplikasi ini dapat membantu para i</w:t>
       </w:r>
       <w:r>
         <w:rPr>
@@ -1363,7 +1279,6 @@
         </w:rPr>
         <w:t>d</w:t>
       </w:r>
-      <w:proofErr w:type="spellStart"/>
       <w:r>
         <w:rPr>
           <w:rFonts w:ascii="Times New Roman" w:hAnsi="Times New Roman" w:cs="Times New Roman"/>
@@ -1374,7 +1289,6 @@
         </w:rPr>
         <w:t>ologi</w:t>
       </w:r>
-      <w:proofErr w:type="spellEnd"/>
       <w:r>
         <w:rPr>
           <w:rFonts w:ascii="Times New Roman" w:hAnsi="Times New Roman" w:cs="Times New Roman"/>
@@ -1501,7 +1415,6 @@
         </w:rPr>
         <w:t>Metod</w:t>
       </w:r>
-      <w:proofErr w:type="spellStart"/>
       <w:r>
         <w:rPr>
           <w:rFonts w:ascii="Times New Roman" w:hAnsi="Times New Roman" w:cs="Times New Roman"/>
@@ -1511,7 +1424,6 @@
         </w:rPr>
         <w:t>ologi</w:t>
       </w:r>
-      <w:proofErr w:type="spellEnd"/>
       <w:r>
         <w:rPr>
           <w:rFonts w:ascii="Times New Roman" w:hAnsi="Times New Roman" w:cs="Times New Roman"/>
@@ -1968,7 +1880,6 @@
         </w:rPr>
         <w:t>M</w:t>
       </w:r>
-      <w:proofErr w:type="spellStart"/>
       <w:r>
         <w:rPr>
           <w:rFonts w:ascii="Times New Roman" w:hAnsi="Times New Roman" w:cs="Times New Roman"/>
@@ -1977,18 +1888,7 @@
           <w:szCs w:val="24"/>
           <w:lang w:val="en-US"/>
         </w:rPr>
-        <w:t>odel</w:t>
-      </w:r>
-      <w:proofErr w:type="spellEnd"/>
-      <w:r>
-        <w:rPr>
-          <w:rFonts w:ascii="Times New Roman" w:hAnsi="Times New Roman" w:cs="Times New Roman"/>
-          <w:b/>
-          <w:sz w:val="24"/>
-          <w:szCs w:val="24"/>
-          <w:lang w:val="en-US"/>
-        </w:rPr>
-        <w:t xml:space="preserve"> Proses </w:t>
+        <w:t xml:space="preserve">odel Proses </w:t>
       </w:r>
       <w:r>
         <w:rPr>
@@ -2012,8 +1912,6 @@
           <w:lang w:val="en-US"/>
         </w:rPr>
       </w:pPr>
-      <w:proofErr w:type="spellStart"/>
-      <w:proofErr w:type="gramStart"/>
       <w:r>
         <w:rPr>
           <w:rFonts w:ascii="Times New Roman" w:hAnsi="Times New Roman" w:cs="Times New Roman"/>
@@ -2023,7 +1921,6 @@
         </w:rPr>
         <w:t>Dalam</w:t>
       </w:r>
-      <w:proofErr w:type="spellEnd"/>
       <w:r>
         <w:rPr>
           <w:rFonts w:ascii="Times New Roman" w:hAnsi="Times New Roman" w:cs="Times New Roman"/>
@@ -2031,144 +1928,15 @@
           <w:szCs w:val="24"/>
           <w:lang w:val="en-US"/>
         </w:rPr>
-        <w:t xml:space="preserve"> </w:t>
-      </w:r>
-      <w:proofErr w:type="spellStart"/>
-      <w:r>
-        <w:rPr>
-          <w:rFonts w:ascii="Times New Roman" w:hAnsi="Times New Roman" w:cs="Times New Roman"/>
-          <w:sz w:val="24"/>
-          <w:szCs w:val="24"/>
-          <w:lang w:val="en-US"/>
-        </w:rPr>
-        <w:t>pengembangan</w:t>
-      </w:r>
-      <w:proofErr w:type="spellEnd"/>
-      <w:r>
-        <w:rPr>
-          <w:rFonts w:ascii="Times New Roman" w:hAnsi="Times New Roman" w:cs="Times New Roman"/>
-          <w:sz w:val="24"/>
-          <w:szCs w:val="24"/>
-          <w:lang w:val="en-US"/>
-        </w:rPr>
-        <w:t xml:space="preserve"> </w:t>
-      </w:r>
-      <w:proofErr w:type="spellStart"/>
-      <w:r>
-        <w:rPr>
-          <w:rFonts w:ascii="Times New Roman" w:hAnsi="Times New Roman" w:cs="Times New Roman"/>
-          <w:sz w:val="24"/>
-          <w:szCs w:val="24"/>
-          <w:lang w:val="en-US"/>
-        </w:rPr>
-        <w:t>aplikasi</w:t>
-      </w:r>
-      <w:proofErr w:type="spellEnd"/>
-      <w:r>
-        <w:rPr>
-          <w:rFonts w:ascii="Times New Roman" w:hAnsi="Times New Roman" w:cs="Times New Roman"/>
-          <w:sz w:val="24"/>
-          <w:szCs w:val="24"/>
-          <w:lang w:val="en-US"/>
-        </w:rPr>
-        <w:t xml:space="preserve"> </w:t>
-      </w:r>
-      <w:proofErr w:type="spellStart"/>
-      <w:r>
-        <w:rPr>
-          <w:rFonts w:ascii="Times New Roman" w:hAnsi="Times New Roman" w:cs="Times New Roman"/>
-          <w:sz w:val="24"/>
-          <w:szCs w:val="24"/>
-          <w:lang w:val="en-US"/>
-        </w:rPr>
-        <w:t>ini</w:t>
-      </w:r>
-      <w:proofErr w:type="spellEnd"/>
-      <w:r>
-        <w:rPr>
-          <w:rFonts w:ascii="Times New Roman" w:hAnsi="Times New Roman" w:cs="Times New Roman"/>
-          <w:sz w:val="24"/>
-          <w:szCs w:val="24"/>
-          <w:lang w:val="en-US"/>
-        </w:rPr>
-        <w:t xml:space="preserve"> kami </w:t>
-      </w:r>
-      <w:proofErr w:type="spellStart"/>
-      <w:r>
-        <w:rPr>
-          <w:rFonts w:ascii="Times New Roman" w:hAnsi="Times New Roman" w:cs="Times New Roman"/>
-          <w:sz w:val="24"/>
-          <w:szCs w:val="24"/>
-          <w:lang w:val="en-US"/>
-        </w:rPr>
-        <w:t>menggunakan</w:t>
-      </w:r>
-      <w:proofErr w:type="spellEnd"/>
-      <w:r>
-        <w:rPr>
-          <w:rFonts w:ascii="Times New Roman" w:hAnsi="Times New Roman" w:cs="Times New Roman"/>
-          <w:sz w:val="24"/>
-          <w:szCs w:val="24"/>
-          <w:lang w:val="en-US"/>
-        </w:rPr>
-        <w:t xml:space="preserve"> model </w:t>
-      </w:r>
-      <w:proofErr w:type="spellStart"/>
-      <w:r>
-        <w:rPr>
-          <w:rFonts w:ascii="Times New Roman" w:hAnsi="Times New Roman" w:cs="Times New Roman"/>
-          <w:sz w:val="24"/>
-          <w:szCs w:val="24"/>
-          <w:lang w:val="en-US"/>
-        </w:rPr>
-        <w:t>pengembangan</w:t>
-      </w:r>
-      <w:proofErr w:type="spellEnd"/>
-      <w:r>
-        <w:rPr>
-          <w:rFonts w:ascii="Times New Roman" w:hAnsi="Times New Roman" w:cs="Times New Roman"/>
-          <w:sz w:val="24"/>
-          <w:szCs w:val="24"/>
-          <w:lang w:val="en-US"/>
-        </w:rPr>
-        <w:t xml:space="preserve"> system Waterfall </w:t>
-      </w:r>
-      <w:proofErr w:type="spellStart"/>
-      <w:r>
-        <w:rPr>
-          <w:rFonts w:ascii="Times New Roman" w:hAnsi="Times New Roman" w:cs="Times New Roman"/>
-          <w:sz w:val="24"/>
-          <w:szCs w:val="24"/>
-          <w:lang w:val="en-US"/>
-        </w:rPr>
-        <w:t>yaitu</w:t>
-      </w:r>
-      <w:proofErr w:type="spellEnd"/>
-      <w:r>
-        <w:rPr>
-          <w:rFonts w:ascii="Times New Roman" w:hAnsi="Times New Roman" w:cs="Times New Roman"/>
-          <w:sz w:val="24"/>
-          <w:szCs w:val="24"/>
-          <w:lang w:val="en-US"/>
-        </w:rPr>
-        <w:t xml:space="preserve"> </w:t>
-      </w:r>
-      <w:r>
-        <w:rPr>
-          <w:rFonts w:ascii="Times New Roman" w:hAnsi="Times New Roman" w:cs="Times New Roman"/>
-          <w:sz w:val="24"/>
-          <w:szCs w:val="24"/>
-        </w:rPr>
-        <w:t>model klasik yang bersifat sistematis, berurutan dalam membangun software.</w:t>
-      </w:r>
-      <w:proofErr w:type="gramEnd"/>
-      <w:r>
-        <w:rPr>
-          <w:rFonts w:ascii="Times New Roman" w:hAnsi="Times New Roman" w:cs="Times New Roman"/>
-          <w:sz w:val="24"/>
-          <w:szCs w:val="24"/>
-        </w:rPr>
-        <w:t xml:space="preserve"> Nama model ini sebenarnya adalah “Linear Sequential Model”. Model ini sering disebut juga dengan “classic life cycle” atau metode waterfall. Model ini termasuk ke dalam model generic pada rekayasa perangkat lunak dan pertama kali diperkenalkan oleh Winston Royce sekitar tahun 1970 sehingga sering </w:t>
+        <w:t xml:space="preserve"> pengembangan aplikasi ini kami menggunakan model pengembangan system Waterfall yaitu </w:t>
+      </w:r>
+      <w:r>
+        <w:rPr>
+          <w:rFonts w:ascii="Times New Roman" w:hAnsi="Times New Roman" w:cs="Times New Roman"/>
+          <w:sz w:val="24"/>
+          <w:szCs w:val="24"/>
+        </w:rPr>
+        <w:t xml:space="preserve">model klasik yang bersifat sistematis, berurutan dalam membangun software. Nama model ini sebenarnya adalah “Linear Sequential Model”. Model ini sering disebut juga dengan “classic life cycle” atau metode waterfall. Model ini termasuk ke dalam model generic pada rekayasa perangkat lunak dan pertama kali diperkenalkan oleh Winston Royce sekitar tahun 1970 sehingga sering </w:t>
       </w:r>
       <w:r>
         <w:rPr>
@@ -2186,139 +1954,8 @@
           <w:szCs w:val="24"/>
           <w:lang w:val="en-US"/>
         </w:rPr>
-        <w:t xml:space="preserve"> </w:t>
-      </w:r>
-      <w:proofErr w:type="spellStart"/>
-      <w:r>
-        <w:rPr>
-          <w:rFonts w:ascii="Times New Roman" w:hAnsi="Times New Roman" w:cs="Times New Roman"/>
-          <w:sz w:val="24"/>
-          <w:szCs w:val="24"/>
-          <w:lang w:val="en-US"/>
-        </w:rPr>
-        <w:t>Berikut</w:t>
-      </w:r>
-      <w:proofErr w:type="spellEnd"/>
-      <w:r>
-        <w:rPr>
-          <w:rFonts w:ascii="Times New Roman" w:hAnsi="Times New Roman" w:cs="Times New Roman"/>
-          <w:sz w:val="24"/>
-          <w:szCs w:val="24"/>
-          <w:lang w:val="en-US"/>
-        </w:rPr>
-        <w:t xml:space="preserve"> </w:t>
-      </w:r>
-      <w:proofErr w:type="spellStart"/>
-      <w:r>
-        <w:rPr>
-          <w:rFonts w:ascii="Times New Roman" w:hAnsi="Times New Roman" w:cs="Times New Roman"/>
-          <w:sz w:val="24"/>
-          <w:szCs w:val="24"/>
-          <w:lang w:val="en-US"/>
-        </w:rPr>
-        <w:t>tahap</w:t>
-      </w:r>
-      <w:proofErr w:type="spellEnd"/>
-      <w:r>
-        <w:rPr>
-          <w:rFonts w:ascii="Times New Roman" w:hAnsi="Times New Roman" w:cs="Times New Roman"/>
-          <w:sz w:val="24"/>
-          <w:szCs w:val="24"/>
-          <w:lang w:val="en-US"/>
-        </w:rPr>
-        <w:t xml:space="preserve"> – </w:t>
-      </w:r>
-      <w:proofErr w:type="spellStart"/>
-      <w:r>
-        <w:rPr>
-          <w:rFonts w:ascii="Times New Roman" w:hAnsi="Times New Roman" w:cs="Times New Roman"/>
-          <w:sz w:val="24"/>
-          <w:szCs w:val="24"/>
-          <w:lang w:val="en-US"/>
-        </w:rPr>
-        <w:t>tahap</w:t>
-      </w:r>
-      <w:proofErr w:type="spellEnd"/>
-      <w:r>
-        <w:rPr>
-          <w:rFonts w:ascii="Times New Roman" w:hAnsi="Times New Roman" w:cs="Times New Roman"/>
-          <w:sz w:val="24"/>
-          <w:szCs w:val="24"/>
-          <w:lang w:val="en-US"/>
-        </w:rPr>
-        <w:t xml:space="preserve"> </w:t>
-      </w:r>
-      <w:proofErr w:type="spellStart"/>
-      <w:r>
-        <w:rPr>
-          <w:rFonts w:ascii="Times New Roman" w:hAnsi="Times New Roman" w:cs="Times New Roman"/>
-          <w:sz w:val="24"/>
-          <w:szCs w:val="24"/>
-          <w:lang w:val="en-US"/>
-        </w:rPr>
-        <w:t>dalam</w:t>
-      </w:r>
-      <w:proofErr w:type="spellEnd"/>
-      <w:r>
-        <w:rPr>
-          <w:rFonts w:ascii="Times New Roman" w:hAnsi="Times New Roman" w:cs="Times New Roman"/>
-          <w:sz w:val="24"/>
-          <w:szCs w:val="24"/>
-          <w:lang w:val="en-US"/>
-        </w:rPr>
-        <w:t xml:space="preserve"> </w:t>
-      </w:r>
-      <w:proofErr w:type="spellStart"/>
-      <w:r>
-        <w:rPr>
-          <w:rFonts w:ascii="Times New Roman" w:hAnsi="Times New Roman" w:cs="Times New Roman"/>
-          <w:sz w:val="24"/>
-          <w:szCs w:val="24"/>
-          <w:lang w:val="en-US"/>
-        </w:rPr>
-        <w:t>pengembangan</w:t>
-      </w:r>
-      <w:proofErr w:type="spellEnd"/>
-      <w:r>
-        <w:rPr>
-          <w:rFonts w:ascii="Times New Roman" w:hAnsi="Times New Roman" w:cs="Times New Roman"/>
-          <w:sz w:val="24"/>
-          <w:szCs w:val="24"/>
-          <w:lang w:val="en-US"/>
-        </w:rPr>
-        <w:t xml:space="preserve"> system </w:t>
-      </w:r>
-      <w:proofErr w:type="spellStart"/>
-      <w:r>
-        <w:rPr>
-          <w:rFonts w:ascii="Times New Roman" w:hAnsi="Times New Roman" w:cs="Times New Roman"/>
-          <w:sz w:val="24"/>
-          <w:szCs w:val="24"/>
-          <w:lang w:val="en-US"/>
-        </w:rPr>
-        <w:t>dengan</w:t>
-      </w:r>
-      <w:proofErr w:type="spellEnd"/>
-      <w:r>
-        <w:rPr>
-          <w:rFonts w:ascii="Times New Roman" w:hAnsi="Times New Roman" w:cs="Times New Roman"/>
-          <w:sz w:val="24"/>
-          <w:szCs w:val="24"/>
-          <w:lang w:val="en-US"/>
-        </w:rPr>
-        <w:t xml:space="preserve"> model proses </w:t>
-      </w:r>
-      <w:proofErr w:type="gramStart"/>
-      <w:r>
-        <w:rPr>
-          <w:rFonts w:ascii="Times New Roman" w:hAnsi="Times New Roman" w:cs="Times New Roman"/>
-          <w:sz w:val="24"/>
-          <w:szCs w:val="24"/>
-          <w:lang w:val="en-US"/>
-        </w:rPr>
-        <w:t>Waterfall :</w:t>
-      </w:r>
-      <w:proofErr w:type="gramEnd"/>
+        <w:t xml:space="preserve"> Berikut tahap – tahap dalam pengembangan system dengan model proses Waterfall :</w:t>
+      </w:r>
     </w:p>
     <w:p>
       <w:pPr>
@@ -2471,7 +2108,6 @@
           <w:lang w:val="en-US"/>
         </w:rPr>
       </w:pPr>
-      <w:proofErr w:type="spellStart"/>
       <w:r>
         <w:rPr>
           <w:rFonts w:ascii="Times New Roman" w:hAnsi="Times New Roman" w:cs="Times New Roman"/>
@@ -2480,10 +2116,15 @@
           <w:szCs w:val="24"/>
           <w:lang w:val="en-US"/>
         </w:rPr>
-        <w:t>Metode</w:t>
-      </w:r>
-      <w:proofErr w:type="spellEnd"/>
-      <w:r>
+        <w:t>Metode Pendekatan Pembangunan Sistem</w:t>
+      </w:r>
+    </w:p>
+    <w:p>
+      <w:pPr>
+        <w:pStyle w:val="ListParagraph"/>
+        <w:spacing w:after="0" w:line="480" w:lineRule="auto"/>
+        <w:ind w:firstLine="720"/>
+        <w:jc w:val="both"/>
         <w:rPr>
           <w:rFonts w:ascii="Times New Roman" w:hAnsi="Times New Roman" w:cs="Times New Roman"/>
           <w:b/>
@@ -2491,10 +2132,38 @@
           <w:szCs w:val="24"/>
           <w:lang w:val="en-US"/>
         </w:rPr>
-        <w:t xml:space="preserve"> </w:t>
-      </w:r>
-      <w:proofErr w:type="spellStart"/>
-      <w:r>
+      </w:pPr>
+      <w:bookmarkStart w:id="0" w:name="_GoBack"/>
+      <w:bookmarkEnd w:id="0"/>
+      <w:r>
+        <w:rPr>
+          <w:rFonts w:ascii="Times New Roman" w:eastAsia="Times New Roman" w:hAnsi="Times New Roman" w:cs="Times New Roman"/>
+          <w:sz w:val="24"/>
+          <w:szCs w:val="24"/>
+          <w:lang w:eastAsia="id-ID"/>
+        </w:rPr>
+        <w:t xml:space="preserve">Metode pendekatan pembangunan dalam pengembangan aplikasi ini menggunakan Object Oriented. Alasan menggunakan metode ini dikarenakan mudah digunakan dalam pembangunan menggunakan bahasa pemrograman berbasis Object Oriented, dalam hal pengembangan sistem metode ini  memudahkan dalam pemodelan dari sistem nyata. Adapun cara menggambarkan hasil analisis dengan pendekatan Object Orientedini menggunakan alat bantu Unified Modeling Language(UML), UML merupakan alat bantu yang memudahkan pengembangan sistem berbasis </w:t>
+      </w:r>
+      <w:r>
+        <w:rPr>
+          <w:rFonts w:ascii="Times New Roman" w:eastAsia="Times New Roman" w:hAnsi="Times New Roman" w:cs="Times New Roman"/>
+          <w:sz w:val="24"/>
+          <w:szCs w:val="24"/>
+          <w:lang w:eastAsia="id-ID"/>
+        </w:rPr>
+        <w:lastRenderedPageBreak/>
+        <w:t>Object Oriented dalam merepresentasikan sistem. Berikut diagram yang digunakan dalam analisis sistem yang dibangun:</w:t>
+      </w:r>
+    </w:p>
+    <w:p>
+      <w:pPr>
+        <w:pStyle w:val="ListParagraph"/>
+        <w:numPr>
+          <w:ilvl w:val="0"/>
+          <w:numId w:val="19"/>
+        </w:numPr>
+        <w:spacing w:after="0" w:line="480" w:lineRule="auto"/>
+        <w:jc w:val="both"/>
         <w:rPr>
           <w:rFonts w:ascii="Times New Roman" w:hAnsi="Times New Roman" w:cs="Times New Roman"/>
           <w:b/>
@@ -2502,31 +2171,120 @@
           <w:szCs w:val="24"/>
           <w:lang w:val="en-US"/>
         </w:rPr>
-        <w:t>Pendekatan</w:t>
-      </w:r>
-      <w:proofErr w:type="spellEnd"/>
-      <w:r>
-        <w:rPr>
-          <w:rFonts w:ascii="Times New Roman" w:hAnsi="Times New Roman" w:cs="Times New Roman"/>
-          <w:b/>
-          <w:sz w:val="24"/>
-          <w:szCs w:val="24"/>
-          <w:lang w:val="en-US"/>
-        </w:rPr>
-        <w:t xml:space="preserve"> Pembangunan </w:t>
-      </w:r>
-      <w:proofErr w:type="spellStart"/>
-      <w:r>
-        <w:rPr>
-          <w:rFonts w:ascii="Times New Roman" w:hAnsi="Times New Roman" w:cs="Times New Roman"/>
-          <w:b/>
-          <w:sz w:val="24"/>
-          <w:szCs w:val="24"/>
-          <w:lang w:val="en-US"/>
-        </w:rPr>
-        <w:t>Sistem</w:t>
-      </w:r>
-      <w:proofErr w:type="spellEnd"/>
+      </w:pPr>
+      <w:r>
+        <w:rPr>
+          <w:rFonts w:ascii="Times New Roman" w:eastAsia="Times New Roman" w:hAnsi="Times New Roman" w:cs="Times New Roman"/>
+          <w:sz w:val="24"/>
+          <w:szCs w:val="24"/>
+          <w:lang w:eastAsia="id-ID"/>
+        </w:rPr>
+        <w:t>Use case diagram</w:t>
+      </w:r>
+    </w:p>
+    <w:p>
+      <w:pPr>
+        <w:pStyle w:val="ListParagraph"/>
+        <w:numPr>
+          <w:ilvl w:val="0"/>
+          <w:numId w:val="19"/>
+        </w:numPr>
+        <w:spacing w:after="0" w:line="480" w:lineRule="auto"/>
+        <w:jc w:val="both"/>
+        <w:rPr>
+          <w:rFonts w:ascii="Times New Roman" w:eastAsia="Times New Roman" w:hAnsi="Times New Roman" w:cs="Times New Roman"/>
+          <w:sz w:val="24"/>
+          <w:szCs w:val="24"/>
+          <w:lang w:eastAsia="id-ID"/>
+        </w:rPr>
+      </w:pPr>
+      <w:r>
+        <w:rPr>
+          <w:rFonts w:ascii="Times New Roman" w:eastAsia="Times New Roman" w:hAnsi="Times New Roman" w:cs="Times New Roman"/>
+          <w:sz w:val="24"/>
+          <w:szCs w:val="24"/>
+          <w:lang w:eastAsia="id-ID"/>
+        </w:rPr>
+        <w:t>Class diagram</w:t>
+      </w:r>
+    </w:p>
+    <w:p>
+      <w:pPr>
+        <w:pStyle w:val="ListParagraph"/>
+        <w:numPr>
+          <w:ilvl w:val="0"/>
+          <w:numId w:val="19"/>
+        </w:numPr>
+        <w:spacing w:after="0" w:line="480" w:lineRule="auto"/>
+        <w:jc w:val="both"/>
+        <w:rPr>
+          <w:rFonts w:ascii="Times New Roman" w:eastAsia="Times New Roman" w:hAnsi="Times New Roman" w:cs="Times New Roman"/>
+          <w:sz w:val="24"/>
+          <w:szCs w:val="24"/>
+          <w:lang w:eastAsia="id-ID"/>
+        </w:rPr>
+      </w:pPr>
+      <w:r>
+        <w:rPr>
+          <w:rFonts w:ascii="Times New Roman" w:eastAsia="Times New Roman" w:hAnsi="Times New Roman" w:cs="Times New Roman"/>
+          <w:sz w:val="24"/>
+          <w:szCs w:val="24"/>
+          <w:lang w:eastAsia="id-ID"/>
+        </w:rPr>
+        <w:t>Sequence diagram</w:t>
+      </w:r>
+    </w:p>
+    <w:p>
+      <w:pPr>
+        <w:pStyle w:val="ListParagraph"/>
+        <w:numPr>
+          <w:ilvl w:val="0"/>
+          <w:numId w:val="19"/>
+        </w:numPr>
+        <w:spacing w:after="0" w:line="480" w:lineRule="auto"/>
+        <w:jc w:val="both"/>
+        <w:rPr>
+          <w:rFonts w:ascii="Times New Roman" w:eastAsia="Times New Roman" w:hAnsi="Times New Roman" w:cs="Times New Roman"/>
+          <w:sz w:val="24"/>
+          <w:szCs w:val="24"/>
+          <w:lang w:eastAsia="id-ID"/>
+        </w:rPr>
+      </w:pPr>
+      <w:r>
+        <w:rPr>
+          <w:rFonts w:ascii="Times New Roman" w:eastAsia="Times New Roman" w:hAnsi="Times New Roman" w:cs="Times New Roman"/>
+          <w:sz w:val="24"/>
+          <w:szCs w:val="24"/>
+          <w:lang w:eastAsia="id-ID"/>
+        </w:rPr>
+        <w:t>Activity diagram</w:t>
+      </w:r>
+    </w:p>
+    <w:p>
+      <w:pPr>
+        <w:pStyle w:val="ListParagraph"/>
+        <w:numPr>
+          <w:ilvl w:val="0"/>
+          <w:numId w:val="19"/>
+        </w:numPr>
+        <w:spacing w:after="0" w:line="480" w:lineRule="auto"/>
+        <w:jc w:val="both"/>
+        <w:rPr>
+          <w:rFonts w:ascii="Times New Roman" w:eastAsia="Times New Roman" w:hAnsi="Times New Roman" w:cs="Times New Roman"/>
+          <w:sz w:val="24"/>
+          <w:szCs w:val="24"/>
+          <w:lang w:eastAsia="id-ID"/>
+        </w:rPr>
+      </w:pPr>
+      <w:r>
+        <w:rPr>
+          <w:rFonts w:ascii="Times New Roman" w:eastAsia="Times New Roman" w:hAnsi="Times New Roman" w:cs="Times New Roman"/>
+          <w:sz w:val="24"/>
+          <w:szCs w:val="24"/>
+          <w:lang w:eastAsia="id-ID"/>
+        </w:rPr>
+        <w:t>Class Diagram</w:t>
+      </w:r>
     </w:p>
     <w:p>
       <w:pPr>
@@ -2666,18 +2424,8 @@
           <w:sz w:val="24"/>
           <w:szCs w:val="24"/>
         </w:rPr>
-        <w:t xml:space="preserve">khir yang direncanakan penulis adalah sebagai </w:t>
-      </w:r>
-      <w:proofErr w:type="gramStart"/>
-      <w:r>
-        <w:rPr>
-          <w:rFonts w:ascii="Times New Roman" w:hAnsi="Times New Roman" w:cs="Times New Roman"/>
-          <w:sz w:val="24"/>
-          <w:szCs w:val="24"/>
-        </w:rPr>
-        <w:t>berikut :</w:t>
-      </w:r>
-      <w:proofErr w:type="gramEnd"/>
+        <w:t>khir yang direncanakan penulis adalah sebagai berikut :</w:t>
+      </w:r>
     </w:p>
     <w:tbl>
       <w:tblPr>
@@ -3371,17 +3119,7 @@
                 <w:sz w:val="24"/>
                 <w:szCs w:val="24"/>
               </w:rPr>
-              <w:t xml:space="preserve">Analisis </w:t>
-            </w:r>
-            <w:bookmarkStart w:id="0" w:name="_GoBack"/>
-            <w:bookmarkEnd w:id="0"/>
-            <w:r>
-              <w:rPr>
-                <w:rFonts w:ascii="Times New Roman" w:hAnsi="Times New Roman" w:cs="Times New Roman"/>
-                <w:sz w:val="24"/>
-                <w:szCs w:val="24"/>
-              </w:rPr>
-              <w:t>Kebutuhan</w:t>
+              <w:t>Analisis Kebutuhan</w:t>
             </w:r>
           </w:p>
         </w:tc>
@@ -5085,6 +4823,7 @@
                 <w:color w:val="141414"/>
                 <w:lang w:eastAsia="id-ID"/>
               </w:rPr>
+              <w:lastRenderedPageBreak/>
               <w:t>5</w:t>
             </w:r>
           </w:p>
@@ -7183,6 +6922,98 @@
       <w:lvlJc w:val="right"/>
       <w:pPr>
         <w:ind w:left="6840" w:hanging="180"/>
+      </w:pPr>
+    </w:lvl>
+  </w:abstractNum>
+  <w:abstractNum w:abstractNumId="18">
+    <w:nsid w:val="79015EDD"/>
+    <w:multiLevelType w:val="hybridMultilevel"/>
+    <w:tmpl w:val="4172203A"/>
+    <w:lvl w:ilvl="0" w:tplc="B5B46CA6">
+      <w:start w:val="1"/>
+      <w:numFmt w:val="lowerLetter"/>
+      <w:lvlText w:val="%1)"/>
+      <w:lvlJc w:val="left"/>
+      <w:pPr>
+        <w:ind w:left="927" w:hanging="360"/>
+      </w:pPr>
+      <w:rPr>
+        <w:rFonts w:ascii="Times New Roman" w:eastAsia="Times New Roman" w:hAnsi="Times New Roman" w:cs="Times New Roman" w:hint="default"/>
+        <w:b w:val="0"/>
+        <w:sz w:val="24"/>
+        <w:szCs w:val="24"/>
+      </w:rPr>
+    </w:lvl>
+    <w:lvl w:ilvl="1" w:tplc="04210019" w:tentative="1">
+      <w:start w:val="1"/>
+      <w:numFmt w:val="lowerLetter"/>
+      <w:lvlText w:val="%2."/>
+      <w:lvlJc w:val="left"/>
+      <w:pPr>
+        <w:ind w:left="1647" w:hanging="360"/>
+      </w:pPr>
+    </w:lvl>
+    <w:lvl w:ilvl="2" w:tplc="0421001B" w:tentative="1">
+      <w:start w:val="1"/>
+      <w:numFmt w:val="lowerRoman"/>
+      <w:lvlText w:val="%3."/>
+      <w:lvlJc w:val="right"/>
+      <w:pPr>
+        <w:ind w:left="2367" w:hanging="180"/>
+      </w:pPr>
+    </w:lvl>
+    <w:lvl w:ilvl="3" w:tplc="0421000F" w:tentative="1">
+      <w:start w:val="1"/>
+      <w:numFmt w:val="decimal"/>
+      <w:lvlText w:val="%4."/>
+      <w:lvlJc w:val="left"/>
+      <w:pPr>
+        <w:ind w:left="3087" w:hanging="360"/>
+      </w:pPr>
+    </w:lvl>
+    <w:lvl w:ilvl="4" w:tplc="04210019" w:tentative="1">
+      <w:start w:val="1"/>
+      <w:numFmt w:val="lowerLetter"/>
+      <w:lvlText w:val="%5."/>
+      <w:lvlJc w:val="left"/>
+      <w:pPr>
+        <w:ind w:left="3807" w:hanging="360"/>
+      </w:pPr>
+    </w:lvl>
+    <w:lvl w:ilvl="5" w:tplc="0421001B" w:tentative="1">
+      <w:start w:val="1"/>
+      <w:numFmt w:val="lowerRoman"/>
+      <w:lvlText w:val="%6."/>
+      <w:lvlJc w:val="right"/>
+      <w:pPr>
+        <w:ind w:left="4527" w:hanging="180"/>
+      </w:pPr>
+    </w:lvl>
+    <w:lvl w:ilvl="6" w:tplc="0421000F" w:tentative="1">
+      <w:start w:val="1"/>
+      <w:numFmt w:val="decimal"/>
+      <w:lvlText w:val="%7."/>
+      <w:lvlJc w:val="left"/>
+      <w:pPr>
+        <w:ind w:left="5247" w:hanging="360"/>
+      </w:pPr>
+    </w:lvl>
+    <w:lvl w:ilvl="7" w:tplc="04210019" w:tentative="1">
+      <w:start w:val="1"/>
+      <w:numFmt w:val="lowerLetter"/>
+      <w:lvlText w:val="%8."/>
+      <w:lvlJc w:val="left"/>
+      <w:pPr>
+        <w:ind w:left="5967" w:hanging="360"/>
+      </w:pPr>
+    </w:lvl>
+    <w:lvl w:ilvl="8" w:tplc="0421001B" w:tentative="1">
+      <w:start w:val="1"/>
+      <w:numFmt w:val="lowerRoman"/>
+      <w:lvlText w:val="%9."/>
+      <w:lvlJc w:val="right"/>
+      <w:pPr>
+        <w:ind w:left="6687" w:hanging="180"/>
       </w:pPr>
     </w:lvl>
   </w:abstractNum>
@@ -7239,6 +7070,9 @@
   </w:num>
   <w:num w:numId="18">
     <w:abstractNumId w:val="9"/>
+  </w:num>
+  <w:num w:numId="19">
+    <w:abstractNumId w:val="18"/>
   </w:num>
 </w:numbering>
 </file>

</xml_diff>